<commit_message>
Update document for the project with more details and UI mocks
</commit_message>
<xml_diff>
--- a/Capstone_Stage1.docx
+++ b/Capstone_Stage1.docx
@@ -485,6 +485,8 @@
           <w:rFonts w:ascii="Times New Roman" w:eastAsia="Times New Roman" w:hAnsi="Times New Roman" w:cs="Times New Roman"/>
         </w:rPr>
       </w:pPr>
+      <w:bookmarkStart w:id="0" w:name="_GoBack"/>
+      <w:bookmarkEnd w:id="0"/>
     </w:p>
     <w:p>
       <w:pPr>
@@ -554,99 +556,74 @@
           <w:color w:val="24292E"/>
           <w:shd w:val="clear" w:color="auto" w:fill="FFFFFF"/>
         </w:rPr>
-        <w:t xml:space="preserve">Hi all, Paint Pic is </w:t>
-      </w:r>
-      <w:proofErr w:type="gramStart"/>
+        <w:t>Hi all, Paint Pic is a</w:t>
+      </w:r>
       <w:r>
         <w:rPr>
           <w:rFonts w:ascii="Helvetica" w:eastAsia="Times New Roman" w:hAnsi="Helvetica" w:cs="Times New Roman"/>
           <w:color w:val="24292E"/>
           <w:shd w:val="clear" w:color="auto" w:fill="FFFFFF"/>
         </w:rPr>
-        <w:t>an</w:t>
-      </w:r>
-      <w:proofErr w:type="gramEnd"/>
+        <w:t xml:space="preserve"> super interesting application that let you paint your Facebook photos by different artists. It is fairly simple. Just log in using your </w:t>
+      </w:r>
+      <w:proofErr w:type="spellStart"/>
       <w:r>
         <w:rPr>
           <w:rFonts w:ascii="Helvetica" w:eastAsia="Times New Roman" w:hAnsi="Helvetica" w:cs="Times New Roman"/>
           <w:color w:val="24292E"/>
           <w:shd w:val="clear" w:color="auto" w:fill="FFFFFF"/>
         </w:rPr>
-        <w:t xml:space="preserve"> super interesting application that let you paint your Facebook photos by different artists. It is fairly simple. Just log in using your </w:t>
-      </w:r>
-      <w:proofErr w:type="spellStart"/>
+        <w:t>facebook</w:t>
+      </w:r>
+      <w:proofErr w:type="spellEnd"/>
       <w:r>
         <w:rPr>
           <w:rFonts w:ascii="Helvetica" w:eastAsia="Times New Roman" w:hAnsi="Helvetica" w:cs="Times New Roman"/>
           <w:color w:val="24292E"/>
           <w:shd w:val="clear" w:color="auto" w:fill="FFFFFF"/>
         </w:rPr>
-        <w:t>facebook</w:t>
-      </w:r>
-      <w:proofErr w:type="spellEnd"/>
+        <w:t xml:space="preserve"> account</w:t>
+      </w:r>
       <w:r>
         <w:rPr>
           <w:rFonts w:ascii="Helvetica" w:eastAsia="Times New Roman" w:hAnsi="Helvetica" w:cs="Times New Roman"/>
           <w:color w:val="24292E"/>
           <w:shd w:val="clear" w:color="auto" w:fill="FFFFFF"/>
         </w:rPr>
-        <w:t xml:space="preserve"> account. Then, click on the photo you want to paint and choose the artist you want. Voila. Within few seconds your painting would be there.</w:t>
-      </w:r>
-      <w:bookmarkStart w:id="0" w:name="_GoBack"/>
-      <w:bookmarkEnd w:id="0"/>
-    </w:p>
-    <w:p>
-      <w:pPr>
-        <w:rPr>
-          <w:rFonts w:ascii="Times New Roman" w:eastAsia="Times New Roman" w:hAnsi="Times New Roman" w:cs="Times New Roman"/>
-        </w:rPr>
-      </w:pPr>
-    </w:p>
-    <w:p>
-      <w:pPr>
-        <w:rPr>
-          <w:rFonts w:ascii="Times New Roman" w:hAnsi="Times New Roman" w:cs="Times New Roman"/>
-        </w:rPr>
-      </w:pPr>
-      <w:r>
-        <w:rPr>
-          <w:rFonts w:ascii="Arial" w:hAnsi="Arial" w:cs="Arial"/>
-          <w:color w:val="38761D"/>
-          <w:sz w:val="22"/>
-          <w:szCs w:val="22"/>
-        </w:rPr>
-        <w:t xml:space="preserve">Write a brief summary of what your app does. What problem does your app solve? </w:t>
-      </w:r>
-    </w:p>
-    <w:p>
-      <w:pPr>
-        <w:rPr>
-          <w:rFonts w:ascii="Times New Roman" w:eastAsia="Times New Roman" w:hAnsi="Times New Roman" w:cs="Times New Roman"/>
-        </w:rPr>
-      </w:pPr>
-    </w:p>
-    <w:p>
-      <w:pPr>
-        <w:rPr>
-          <w:rFonts w:ascii="Times New Roman" w:hAnsi="Times New Roman" w:cs="Times New Roman"/>
-        </w:rPr>
-      </w:pPr>
-      <w:r>
-        <w:rPr>
-          <w:rFonts w:ascii="Arial" w:hAnsi="Arial" w:cs="Arial"/>
-          <w:color w:val="38761D"/>
-          <w:sz w:val="22"/>
-          <w:szCs w:val="22"/>
-        </w:rPr>
-        <w:t>Not sure how to write a good description? Search 5-star apps on the Play Store for inspiration.  </w:t>
-      </w:r>
-    </w:p>
-    <w:p>
-      <w:pPr>
-        <w:rPr>
-          <w:rFonts w:ascii="Times New Roman" w:eastAsia="Times New Roman" w:hAnsi="Times New Roman" w:cs="Times New Roman"/>
-        </w:rPr>
-      </w:pPr>
+        <w:t xml:space="preserve"> or google account</w:t>
+      </w:r>
+      <w:r>
+        <w:rPr>
+          <w:rFonts w:ascii="Helvetica" w:eastAsia="Times New Roman" w:hAnsi="Helvetica" w:cs="Times New Roman"/>
+          <w:color w:val="24292E"/>
+          <w:shd w:val="clear" w:color="auto" w:fill="FFFFFF"/>
+        </w:rPr>
+        <w:t>. Then, click on the photo you want to paint and choose the artist you want. Voila. Within few seconds your painting would be there.</w:t>
+      </w:r>
+      <w:r>
+        <w:rPr>
+          <w:rFonts w:ascii="Helvetica" w:eastAsia="Times New Roman" w:hAnsi="Helvetica" w:cs="Times New Roman"/>
+          <w:color w:val="24292E"/>
+          <w:shd w:val="clear" w:color="auto" w:fill="FFFFFF"/>
+        </w:rPr>
+        <w:t xml:space="preserve"> </w:t>
+      </w:r>
+      <w:r>
+        <w:rPr>
+          <w:rFonts w:ascii="Helvetica" w:eastAsia="Times New Roman" w:hAnsi="Helvetica" w:cs="Arial"/>
+          <w:color w:val="000000" w:themeColor="text1"/>
+          <w:shd w:val="clear" w:color="auto" w:fill="FFFFFF"/>
+        </w:rPr>
+        <w:t>Create amazing photos</w:t>
+      </w:r>
+      <w:r>
+        <w:rPr>
+          <w:rFonts w:ascii="Helvetica" w:eastAsia="Times New Roman" w:hAnsi="Helvetica" w:cs="Arial"/>
+          <w:color w:val="000000" w:themeColor="text1"/>
+          <w:shd w:val="clear" w:color="auto" w:fill="FFFFFF"/>
+        </w:rPr>
+        <w:t>.</w:t>
+      </w:r>
     </w:p>
     <w:p>
       <w:pPr>
@@ -675,32 +652,25 @@
     <w:p>
       <w:pPr>
         <w:rPr>
-          <w:rFonts w:ascii="Times New Roman" w:eastAsia="Times New Roman" w:hAnsi="Times New Roman" w:cs="Times New Roman"/>
-        </w:rPr>
-      </w:pPr>
-    </w:p>
-    <w:p>
-      <w:pPr>
-        <w:rPr>
-          <w:rFonts w:ascii="Times New Roman" w:hAnsi="Times New Roman" w:cs="Times New Roman"/>
-        </w:rPr>
-      </w:pPr>
-      <w:r>
-        <w:rPr>
           <w:rFonts w:ascii="Arial" w:hAnsi="Arial" w:cs="Arial"/>
           <w:color w:val="38761D"/>
           <w:sz w:val="22"/>
           <w:szCs w:val="22"/>
         </w:rPr>
-        <w:t>Who is your intended user? (For example, is this an app for dog owners? Families? Students? Travelers?)</w:t>
-      </w:r>
-    </w:p>
-    <w:p>
-      <w:pPr>
-        <w:rPr>
-          <w:rFonts w:ascii="Times New Roman" w:eastAsia="Times New Roman" w:hAnsi="Times New Roman" w:cs="Times New Roman"/>
-        </w:rPr>
-      </w:pPr>
+      </w:pPr>
+    </w:p>
+    <w:p>
+      <w:pPr>
+        <w:rPr>
+          <w:rFonts w:ascii="Times New Roman" w:eastAsia="Times New Roman" w:hAnsi="Times New Roman" w:cs="Times New Roman"/>
+        </w:rPr>
+      </w:pPr>
+      <w:r>
+        <w:rPr>
+          <w:rFonts w:ascii="Times New Roman" w:eastAsia="Times New Roman" w:hAnsi="Times New Roman" w:cs="Times New Roman"/>
+        </w:rPr>
+        <w:t>This is for all users that want to get their photos interesting and post the painted photos on Instagram. The users that want to get their photos painted</w:t>
+      </w:r>
     </w:p>
     <w:p>
       <w:pPr>
@@ -723,7 +693,6 @@
           <w:sz w:val="32"/>
           <w:szCs w:val="32"/>
         </w:rPr>
-        <w:lastRenderedPageBreak/>
         <w:t>Features</w:t>
       </w:r>
     </w:p>
@@ -738,28 +707,47 @@
       <w:pPr>
         <w:rPr>
           <w:rFonts w:ascii="Times New Roman" w:hAnsi="Times New Roman" w:cs="Times New Roman"/>
+          <w:color w:val="000000" w:themeColor="text1"/>
         </w:rPr>
       </w:pPr>
       <w:r>
         <w:rPr>
           <w:rFonts w:ascii="Arial" w:hAnsi="Arial" w:cs="Arial"/>
-          <w:color w:val="38761D"/>
+          <w:color w:val="000000" w:themeColor="text1"/>
           <w:sz w:val="22"/>
           <w:szCs w:val="22"/>
         </w:rPr>
-        <w:t>List the main features of your app. For example:</w:t>
-      </w:r>
-    </w:p>
-    <w:p>
-      <w:pPr>
+        <w:t>M</w:t>
+      </w:r>
+      <w:r>
+        <w:rPr>
+          <w:rFonts w:ascii="Arial" w:hAnsi="Arial" w:cs="Arial"/>
+          <w:color w:val="000000" w:themeColor="text1"/>
+          <w:sz w:val="22"/>
+          <w:szCs w:val="22"/>
+        </w:rPr>
+        <w:t>ain</w:t>
+      </w:r>
+      <w:r>
+        <w:rPr>
+          <w:rFonts w:ascii="Arial" w:hAnsi="Arial" w:cs="Arial"/>
+          <w:color w:val="000000" w:themeColor="text1"/>
+          <w:sz w:val="22"/>
+          <w:szCs w:val="22"/>
+        </w:rPr>
+        <w:t xml:space="preserve"> features of your app. For example:</w:t>
+      </w:r>
+    </w:p>
+    <w:p>
+      <w:pPr>
+        <w:pStyle w:val="ListParagraph"/>
         <w:numPr>
           <w:ilvl w:val="0"/>
           <w:numId w:val="1"/>
         </w:numPr>
-        <w:textAlignment w:val="baseline"/>
         <w:rPr>
           <w:rFonts w:ascii="Arial" w:hAnsi="Arial" w:cs="Arial"/>
-          <w:color w:val="38761D"/>
+          <w:color w:val="000000" w:themeColor="text1"/>
           <w:sz w:val="22"/>
           <w:szCs w:val="22"/>
         </w:rPr>
@@ -767,23 +755,23 @@
       <w:r>
         <w:rPr>
           <w:rFonts w:ascii="Arial" w:hAnsi="Arial" w:cs="Arial"/>
-          <w:color w:val="38761D"/>
+          <w:color w:val="000000" w:themeColor="text1"/>
           <w:sz w:val="22"/>
           <w:szCs w:val="22"/>
         </w:rPr>
-        <w:t xml:space="preserve">Saves information </w:t>
-      </w:r>
-    </w:p>
-    <w:p>
-      <w:pPr>
+        <w:t>Click new Photos</w:t>
+      </w:r>
+    </w:p>
+    <w:p>
+      <w:pPr>
+        <w:pStyle w:val="ListParagraph"/>
         <w:numPr>
           <w:ilvl w:val="0"/>
           <w:numId w:val="1"/>
         </w:numPr>
-        <w:textAlignment w:val="baseline"/>
         <w:rPr>
           <w:rFonts w:ascii="Arial" w:hAnsi="Arial" w:cs="Arial"/>
-          <w:color w:val="38761D"/>
+          <w:color w:val="000000" w:themeColor="text1"/>
           <w:sz w:val="22"/>
           <w:szCs w:val="22"/>
         </w:rPr>
@@ -791,43 +779,34 @@
       <w:r>
         <w:rPr>
           <w:rFonts w:ascii="Arial" w:hAnsi="Arial" w:cs="Arial"/>
-          <w:color w:val="38761D"/>
+          <w:color w:val="000000" w:themeColor="text1"/>
           <w:sz w:val="22"/>
           <w:szCs w:val="22"/>
         </w:rPr>
-        <w:t>Takes pictures</w:t>
-      </w:r>
-    </w:p>
-    <w:p>
-      <w:pPr>
+        <w:t>Get the existing photos in SD card modified into various artistic styles.</w:t>
+      </w:r>
+    </w:p>
+    <w:p>
+      <w:pPr>
+        <w:pStyle w:val="ListParagraph"/>
         <w:numPr>
           <w:ilvl w:val="0"/>
           <w:numId w:val="1"/>
         </w:numPr>
-        <w:textAlignment w:val="baseline"/>
+        <w:rPr>
+          <w:rFonts w:ascii="Times New Roman" w:eastAsia="Times New Roman" w:hAnsi="Times New Roman" w:cs="Times New Roman"/>
+          <w:color w:val="000000" w:themeColor="text1"/>
+        </w:rPr>
+      </w:pPr>
+      <w:r>
         <w:rPr>
           <w:rFonts w:ascii="Arial" w:hAnsi="Arial" w:cs="Arial"/>
-          <w:color w:val="38761D"/>
+          <w:color w:val="000000" w:themeColor="text1"/>
           <w:sz w:val="22"/>
           <w:szCs w:val="22"/>
         </w:rPr>
-      </w:pPr>
-      <w:r>
-        <w:rPr>
-          <w:rFonts w:ascii="Arial" w:hAnsi="Arial" w:cs="Arial"/>
-          <w:color w:val="38761D"/>
-          <w:sz w:val="22"/>
-          <w:szCs w:val="22"/>
-        </w:rPr>
-        <w:t>Other features like that</w:t>
-      </w:r>
-    </w:p>
-    <w:p>
-      <w:pPr>
-        <w:rPr>
-          <w:rFonts w:ascii="Times New Roman" w:eastAsia="Times New Roman" w:hAnsi="Times New Roman" w:cs="Times New Roman"/>
-        </w:rPr>
-      </w:pPr>
+        <w:t xml:space="preserve">Share those pictures with friends </w:t>
+      </w:r>
     </w:p>
     <w:p>
       <w:pPr>
@@ -850,6 +829,7 @@
           <w:sz w:val="32"/>
           <w:szCs w:val="32"/>
         </w:rPr>
+        <w:lastRenderedPageBreak/>
         <w:t>User Interface Mocks</w:t>
       </w:r>
     </w:p>
@@ -921,17 +901,22 @@
       </w:pPr>
       <w:r>
         <w:rPr>
-          <w:rFonts w:ascii="Arial" w:hAnsi="Arial" w:cs="Arial"/>
+          <w:rFonts w:ascii="Times New Roman" w:hAnsi="Times New Roman" w:cs="Times New Roman"/>
           <w:noProof/>
-          <w:color w:val="000000"/>
-          <w:sz w:val="22"/>
-          <w:szCs w:val="22"/>
         </w:rPr>
         <w:drawing>
-          <wp:inline distT="0" distB="0" distL="0" distR="0" wp14:anchorId="4BC797C5" wp14:editId="43162C2B">
-            <wp:extent cx="1905000" cy="3022600"/>
-            <wp:effectExtent l="0" t="0" r="0" b="0"/>
-            <wp:docPr id="2" name="Picture 2" descr="0-screen.png"/>
+          <wp:anchor distT="0" distB="0" distL="114300" distR="114300" simplePos="0" relativeHeight="251658240" behindDoc="0" locked="0" layoutInCell="1" allowOverlap="1" wp14:anchorId="036B9627" wp14:editId="29756B8D">
+            <wp:simplePos x="0" y="0"/>
+            <wp:positionH relativeFrom="column">
+              <wp:posOffset>0</wp:posOffset>
+            </wp:positionH>
+            <wp:positionV relativeFrom="paragraph">
+              <wp:posOffset>635</wp:posOffset>
+            </wp:positionV>
+            <wp:extent cx="1797407" cy="2517140"/>
+            <wp:effectExtent l="0" t="0" r="6350" b="0"/>
+            <wp:wrapSquare wrapText="bothSides"/>
+            <wp:docPr id="4" name="Picture 4" descr="../../Downloads/capstone_login.jpg"/>
             <wp:cNvGraphicFramePr>
               <a:graphicFrameLocks xmlns:a="http://schemas.openxmlformats.org/drawingml/2006/main" noChangeAspect="1"/>
             </wp:cNvGraphicFramePr>
@@ -939,7 +924,7 @@
               <a:graphicData uri="http://schemas.openxmlformats.org/drawingml/2006/picture">
                 <pic:pic xmlns:pic="http://schemas.openxmlformats.org/drawingml/2006/picture">
                   <pic:nvPicPr>
-                    <pic:cNvPr id="0" name="Picture 1" descr="0-screen.png"/>
+                    <pic:cNvPr id="0" name="Picture 2" descr="../../Downloads/capstone_login.jpg"/>
                     <pic:cNvPicPr>
                       <a:picLocks noChangeAspect="1" noChangeArrowheads="1"/>
                     </pic:cNvPicPr>
@@ -960,7 +945,206 @@
                   <pic:spPr bwMode="auto">
                     <a:xfrm>
                       <a:off x="0" y="0"/>
-                      <a:ext cx="1905000" cy="3022600"/>
+                      <a:ext cx="1797407" cy="2517140"/>
+                    </a:xfrm>
+                    <a:prstGeom prst="rect">
+                      <a:avLst/>
+                    </a:prstGeom>
+                    <a:noFill/>
+                    <a:ln>
+                      <a:noFill/>
+                    </a:ln>
+                  </pic:spPr>
+                </pic:pic>
+              </a:graphicData>
+            </a:graphic>
+            <wp14:sizeRelH relativeFrom="page">
+              <wp14:pctWidth>0</wp14:pctWidth>
+            </wp14:sizeRelH>
+            <wp14:sizeRelV relativeFrom="page">
+              <wp14:pctHeight>0</wp14:pctHeight>
+            </wp14:sizeRelV>
+          </wp:anchor>
+        </w:drawing>
+      </w:r>
+    </w:p>
+    <w:p>
+      <w:pPr>
+        <w:rPr>
+          <w:rFonts w:ascii="Times New Roman" w:hAnsi="Times New Roman" w:cs="Times New Roman"/>
+        </w:rPr>
+      </w:pPr>
+    </w:p>
+    <w:p>
+      <w:pPr>
+        <w:spacing w:before="200"/>
+        <w:outlineLvl w:val="1"/>
+        <w:rPr>
+          <w:rFonts w:ascii="Trebuchet MS" w:eastAsia="Times New Roman" w:hAnsi="Trebuchet MS" w:cs="Times New Roman"/>
+          <w:b/>
+          <w:bCs/>
+          <w:color w:val="000000"/>
+          <w:sz w:val="26"/>
+          <w:szCs w:val="26"/>
+        </w:rPr>
+      </w:pPr>
+      <w:r>
+        <w:rPr>
+          <w:rFonts w:ascii="Times New Roman" w:hAnsi="Times New Roman" w:cs="Times New Roman"/>
+        </w:rPr>
+        <w:t xml:space="preserve">This is the login screen for the application. The user can login through their </w:t>
+      </w:r>
+      <w:proofErr w:type="spellStart"/>
+      <w:r>
+        <w:rPr>
+          <w:rFonts w:ascii="Times New Roman" w:hAnsi="Times New Roman" w:cs="Times New Roman"/>
+        </w:rPr>
+        <w:t>facebook</w:t>
+      </w:r>
+      <w:proofErr w:type="spellEnd"/>
+      <w:r>
+        <w:rPr>
+          <w:rFonts w:ascii="Times New Roman" w:hAnsi="Times New Roman" w:cs="Times New Roman"/>
+        </w:rPr>
+        <w:t xml:space="preserve"> account or google account or try the application by clicking Skip button. This will take them to a view containing all the photos in grid view. Once they click on the photo, they will be redirected to the following view.</w:t>
+      </w:r>
+      <w:r>
+        <w:rPr>
+          <w:rFonts w:ascii="Trebuchet MS" w:eastAsia="Times New Roman" w:hAnsi="Trebuchet MS" w:cs="Times New Roman"/>
+          <w:b/>
+          <w:bCs/>
+          <w:color w:val="000000"/>
+          <w:sz w:val="26"/>
+          <w:szCs w:val="26"/>
+        </w:rPr>
+        <w:t xml:space="preserve"> </w:t>
+      </w:r>
+    </w:p>
+    <w:p>
+      <w:pPr>
+        <w:spacing w:before="200"/>
+        <w:outlineLvl w:val="1"/>
+        <w:rPr>
+          <w:rFonts w:ascii="Trebuchet MS" w:eastAsia="Times New Roman" w:hAnsi="Trebuchet MS" w:cs="Times New Roman"/>
+          <w:b/>
+          <w:bCs/>
+          <w:color w:val="000000"/>
+          <w:sz w:val="26"/>
+          <w:szCs w:val="26"/>
+        </w:rPr>
+      </w:pPr>
+    </w:p>
+    <w:p>
+      <w:pPr>
+        <w:spacing w:before="200"/>
+        <w:outlineLvl w:val="1"/>
+        <w:rPr>
+          <w:rFonts w:ascii="Trebuchet MS" w:eastAsia="Times New Roman" w:hAnsi="Trebuchet MS" w:cs="Times New Roman"/>
+          <w:b/>
+          <w:bCs/>
+          <w:color w:val="000000"/>
+          <w:sz w:val="26"/>
+          <w:szCs w:val="26"/>
+        </w:rPr>
+      </w:pPr>
+    </w:p>
+    <w:p>
+      <w:pPr>
+        <w:spacing w:before="200"/>
+        <w:outlineLvl w:val="1"/>
+        <w:rPr>
+          <w:rFonts w:ascii="Trebuchet MS" w:eastAsia="Times New Roman" w:hAnsi="Trebuchet MS" w:cs="Times New Roman"/>
+          <w:b/>
+          <w:bCs/>
+          <w:color w:val="000000"/>
+          <w:sz w:val="26"/>
+          <w:szCs w:val="26"/>
+        </w:rPr>
+      </w:pPr>
+    </w:p>
+    <w:p>
+      <w:pPr>
+        <w:spacing w:before="200"/>
+        <w:outlineLvl w:val="1"/>
+        <w:rPr>
+          <w:rFonts w:ascii="Trebuchet MS" w:eastAsia="Times New Roman" w:hAnsi="Trebuchet MS" w:cs="Times New Roman"/>
+          <w:b/>
+          <w:bCs/>
+          <w:color w:val="000000"/>
+          <w:sz w:val="26"/>
+          <w:szCs w:val="26"/>
+        </w:rPr>
+      </w:pPr>
+    </w:p>
+    <w:p>
+      <w:pPr>
+        <w:spacing w:before="200"/>
+        <w:outlineLvl w:val="1"/>
+        <w:rPr>
+          <w:rFonts w:ascii="Times New Roman" w:eastAsia="Times New Roman" w:hAnsi="Times New Roman" w:cs="Times New Roman"/>
+          <w:b/>
+          <w:bCs/>
+          <w:sz w:val="36"/>
+          <w:szCs w:val="36"/>
+        </w:rPr>
+      </w:pPr>
+      <w:r>
+        <w:rPr>
+          <w:rFonts w:ascii="Trebuchet MS" w:eastAsia="Times New Roman" w:hAnsi="Trebuchet MS" w:cs="Times New Roman"/>
+          <w:b/>
+          <w:bCs/>
+          <w:color w:val="000000"/>
+          <w:sz w:val="26"/>
+          <w:szCs w:val="26"/>
+        </w:rPr>
+        <w:t>Screen 2</w:t>
+      </w:r>
+    </w:p>
+    <w:p>
+      <w:pPr>
+        <w:rPr>
+          <w:rFonts w:ascii="Times New Roman" w:hAnsi="Times New Roman" w:cs="Times New Roman"/>
+        </w:rPr>
+      </w:pPr>
+      <w:r>
+        <w:rPr>
+          <w:rFonts w:ascii="Times New Roman" w:hAnsi="Times New Roman" w:cs="Times New Roman"/>
+          <w:noProof/>
+        </w:rPr>
+        <w:drawing>
+          <wp:inline distT="0" distB="0" distL="0" distR="0" wp14:anchorId="4160746B" wp14:editId="0955A8AA">
+            <wp:extent cx="1308735" cy="2193657"/>
+            <wp:effectExtent l="0" t="0" r="12065" b="0"/>
+            <wp:docPr id="5" name="Picture 5" descr="../../Downloads/capstone_vertical_filterview.jpg"/>
+            <wp:cNvGraphicFramePr>
+              <a:graphicFrameLocks xmlns:a="http://schemas.openxmlformats.org/drawingml/2006/main" noChangeAspect="1"/>
+            </wp:cNvGraphicFramePr>
+            <a:graphic xmlns:a="http://schemas.openxmlformats.org/drawingml/2006/main">
+              <a:graphicData uri="http://schemas.openxmlformats.org/drawingml/2006/picture">
+                <pic:pic xmlns:pic="http://schemas.openxmlformats.org/drawingml/2006/picture">
+                  <pic:nvPicPr>
+                    <pic:cNvPr id="0" name="Picture 3" descr="../../Downloads/capstone_vertical_filterview.jpg"/>
+                    <pic:cNvPicPr>
+                      <a:picLocks noChangeAspect="1" noChangeArrowheads="1"/>
+                    </pic:cNvPicPr>
+                  </pic:nvPicPr>
+                  <pic:blipFill>
+                    <a:blip r:embed="rId23">
+                      <a:extLst>
+                        <a:ext uri="{28A0092B-C50C-407E-A947-70E740481C1C}">
+                          <a14:useLocalDpi xmlns:a14="http://schemas.microsoft.com/office/drawing/2010/main" val="0"/>
+                        </a:ext>
+                      </a:extLst>
+                    </a:blip>
+                    <a:srcRect/>
+                    <a:stretch>
+                      <a:fillRect/>
+                    </a:stretch>
+                  </pic:blipFill>
+                  <pic:spPr bwMode="auto">
+                    <a:xfrm>
+                      <a:off x="0" y="0"/>
+                      <a:ext cx="1351549" cy="2265421"/>
                     </a:xfrm>
                     <a:prstGeom prst="rect">
                       <a:avLst/>
@@ -976,101 +1160,22 @@
           </wp:inline>
         </w:drawing>
       </w:r>
-    </w:p>
-    <w:p>
-      <w:pPr>
+      <w:r>
         <w:rPr>
           <w:rFonts w:ascii="Times New Roman" w:hAnsi="Times New Roman" w:cs="Times New Roman"/>
         </w:rPr>
-      </w:pPr>
-      <w:r>
-        <w:rPr>
-          <w:rFonts w:ascii="Arial" w:hAnsi="Arial" w:cs="Arial"/>
-          <w:color w:val="38761D"/>
-          <w:sz w:val="22"/>
-          <w:szCs w:val="22"/>
-        </w:rPr>
-        <w:t>Replace the above image with your own mock [ click on the above image, then navigate to Insert → Image</w:t>
-      </w:r>
-      <w:proofErr w:type="gramStart"/>
-      <w:r>
-        <w:rPr>
-          <w:rFonts w:ascii="Arial" w:hAnsi="Arial" w:cs="Arial"/>
-          <w:color w:val="38761D"/>
-          <w:sz w:val="22"/>
-          <w:szCs w:val="22"/>
-        </w:rPr>
-        <w:t>… ]</w:t>
-      </w:r>
-      <w:proofErr w:type="gramEnd"/>
-    </w:p>
-    <w:p>
-      <w:pPr>
+        <w:t xml:space="preserve">              </w:t>
+      </w:r>
+      <w:r>
         <w:rPr>
           <w:rFonts w:ascii="Times New Roman" w:hAnsi="Times New Roman" w:cs="Times New Roman"/>
-        </w:rPr>
-      </w:pPr>
-      <w:r>
-        <w:rPr>
-          <w:rFonts w:ascii="Arial" w:hAnsi="Arial" w:cs="Arial"/>
-          <w:color w:val="38761D"/>
-          <w:sz w:val="22"/>
-          <w:szCs w:val="22"/>
-        </w:rPr>
-        <w:t xml:space="preserve">Provide descriptive text for each screen </w:t>
-      </w:r>
-    </w:p>
-    <w:p>
-      <w:pPr>
-        <w:spacing w:after="240"/>
-        <w:rPr>
-          <w:rFonts w:ascii="Times New Roman" w:eastAsia="Times New Roman" w:hAnsi="Times New Roman" w:cs="Times New Roman"/>
-        </w:rPr>
-      </w:pPr>
-    </w:p>
-    <w:p>
-      <w:pPr>
-        <w:spacing w:before="200"/>
-        <w:outlineLvl w:val="1"/>
-        <w:rPr>
-          <w:rFonts w:ascii="Times New Roman" w:eastAsia="Times New Roman" w:hAnsi="Times New Roman" w:cs="Times New Roman"/>
-          <w:b/>
-          <w:bCs/>
-          <w:sz w:val="36"/>
-          <w:szCs w:val="36"/>
-        </w:rPr>
-      </w:pPr>
-      <w:r>
-        <w:rPr>
-          <w:rFonts w:ascii="Trebuchet MS" w:eastAsia="Times New Roman" w:hAnsi="Trebuchet MS" w:cs="Times New Roman"/>
-          <w:b/>
-          <w:bCs/>
-          <w:color w:val="000000"/>
-          <w:sz w:val="26"/>
-          <w:szCs w:val="26"/>
-        </w:rPr>
-        <w:t>Screen 2</w:t>
-      </w:r>
-    </w:p>
-    <w:p>
-      <w:pPr>
-        <w:rPr>
-          <w:rFonts w:ascii="Times New Roman" w:hAnsi="Times New Roman" w:cs="Times New Roman"/>
-        </w:rPr>
-      </w:pPr>
-      <w:r>
-        <w:rPr>
-          <w:rFonts w:ascii="Arial" w:hAnsi="Arial" w:cs="Arial"/>
           <w:noProof/>
-          <w:color w:val="000000"/>
-          <w:sz w:val="22"/>
-          <w:szCs w:val="22"/>
         </w:rPr>
         <w:drawing>
-          <wp:inline distT="0" distB="0" distL="0" distR="0" wp14:anchorId="44A95206" wp14:editId="2EBC994E">
-            <wp:extent cx="1905000" cy="3022600"/>
-            <wp:effectExtent l="0" t="0" r="0" b="0"/>
-            <wp:docPr id="1" name="Picture 1" descr="0-screen.png"/>
+          <wp:inline distT="0" distB="0" distL="0" distR="0" wp14:anchorId="03F30DE1" wp14:editId="1E681096">
+            <wp:extent cx="4036781" cy="1983740"/>
+            <wp:effectExtent l="0" t="0" r="1905" b="0"/>
+            <wp:docPr id="3" name="Picture 3" descr="../../Downloads/capstone_landscape_filterview.jpg"/>
             <wp:cNvGraphicFramePr>
               <a:graphicFrameLocks xmlns:a="http://schemas.openxmlformats.org/drawingml/2006/main" noChangeAspect="1"/>
             </wp:cNvGraphicFramePr>
@@ -1078,13 +1183,13 @@
               <a:graphicData uri="http://schemas.openxmlformats.org/drawingml/2006/picture">
                 <pic:pic xmlns:pic="http://schemas.openxmlformats.org/drawingml/2006/picture">
                   <pic:nvPicPr>
-                    <pic:cNvPr id="0" name="Picture 2" descr="0-screen.png"/>
+                    <pic:cNvPr id="0" name="Picture 1" descr="../../Downloads/capstone_landscape_filterview.jpg"/>
                     <pic:cNvPicPr>
                       <a:picLocks noChangeAspect="1" noChangeArrowheads="1"/>
                     </pic:cNvPicPr>
                   </pic:nvPicPr>
                   <pic:blipFill>
-                    <a:blip r:embed="rId22">
+                    <a:blip r:embed="rId24">
                       <a:extLst>
                         <a:ext uri="{28A0092B-C50C-407E-A947-70E740481C1C}">
                           <a14:useLocalDpi xmlns:a14="http://schemas.microsoft.com/office/drawing/2010/main" val="0"/>
@@ -1099,7 +1204,7 @@
                   <pic:spPr bwMode="auto">
                     <a:xfrm>
                       <a:off x="0" y="0"/>
-                      <a:ext cx="1905000" cy="3022600"/>
+                      <a:ext cx="4069754" cy="1999943"/>
                     </a:xfrm>
                     <a:prstGeom prst="rect">
                       <a:avLst/>
@@ -1122,6 +1227,39 @@
           <w:rFonts w:ascii="Times New Roman" w:hAnsi="Times New Roman" w:cs="Times New Roman"/>
         </w:rPr>
       </w:pPr>
+    </w:p>
+    <w:p>
+      <w:pPr>
+        <w:rPr>
+          <w:rFonts w:ascii="Times New Roman" w:hAnsi="Times New Roman" w:cs="Times New Roman"/>
+        </w:rPr>
+      </w:pPr>
+      <w:r>
+        <w:rPr>
+          <w:rFonts w:ascii="Times New Roman" w:hAnsi="Times New Roman" w:cs="Times New Roman"/>
+        </w:rPr>
+        <w:t xml:space="preserve">[VERTICAL </w:t>
+      </w:r>
+      <w:proofErr w:type="gramStart"/>
+      <w:r>
+        <w:rPr>
+          <w:rFonts w:ascii="Times New Roman" w:hAnsi="Times New Roman" w:cs="Times New Roman"/>
+        </w:rPr>
+        <w:t>VIEW]</w:t>
+      </w:r>
+      <w:r>
+        <w:rPr>
+          <w:rFonts w:ascii="Times New Roman" w:hAnsi="Times New Roman" w:cs="Times New Roman"/>
+        </w:rPr>
+        <w:t xml:space="preserve">   </w:t>
+      </w:r>
+      <w:proofErr w:type="gramEnd"/>
+      <w:r>
+        <w:rPr>
+          <w:rFonts w:ascii="Times New Roman" w:hAnsi="Times New Roman" w:cs="Times New Roman"/>
+        </w:rPr>
+        <w:t xml:space="preserve">                    </w:t>
+      </w:r>
       <w:r>
         <w:rPr>
           <w:rFonts w:ascii="Arial" w:hAnsi="Arial" w:cs="Arial"/>
@@ -1129,9 +1267,8 @@
           <w:sz w:val="22"/>
           <w:szCs w:val="22"/>
         </w:rPr>
-        <w:t>Replace the above image with your own mock [ click on the above image, then navigate to Insert → Image</w:t>
-      </w:r>
-      <w:proofErr w:type="gramStart"/>
+        <w:t xml:space="preserve">[LANDSCAPE VIEW] </w:t>
+      </w:r>
       <w:r>
         <w:rPr>
           <w:rFonts w:ascii="Arial" w:hAnsi="Arial" w:cs="Arial"/>
@@ -1139,48 +1276,56 @@
           <w:sz w:val="22"/>
           <w:szCs w:val="22"/>
         </w:rPr>
-        <w:t>… ]</w:t>
-      </w:r>
-      <w:proofErr w:type="gramEnd"/>
-    </w:p>
-    <w:p>
-      <w:pPr>
-        <w:rPr>
-          <w:rFonts w:ascii="Times New Roman" w:hAnsi="Times New Roman" w:cs="Times New Roman"/>
-        </w:rPr>
-      </w:pPr>
-      <w:r>
+        <w:t xml:space="preserve"> </w:t>
+      </w:r>
+    </w:p>
+    <w:p>
+      <w:pPr>
+        <w:spacing w:after="240"/>
+        <w:rPr>
+          <w:rFonts w:ascii="Times New Roman" w:eastAsia="Times New Roman" w:hAnsi="Times New Roman" w:cs="Times New Roman"/>
+        </w:rPr>
+      </w:pPr>
+    </w:p>
+    <w:p>
+      <w:pPr>
+        <w:spacing w:after="240"/>
+        <w:rPr>
+          <w:rFonts w:ascii="Times New Roman" w:eastAsia="Times New Roman" w:hAnsi="Times New Roman" w:cs="Times New Roman"/>
+        </w:rPr>
+      </w:pPr>
+      <w:r>
+        <w:rPr>
+          <w:rFonts w:ascii="Times New Roman" w:eastAsia="Times New Roman" w:hAnsi="Times New Roman" w:cs="Times New Roman"/>
+        </w:rPr>
+        <w:t>This view will have the image and all the filters listed on the side or below. Filter title would be given in the first text view and its description in the second. The circle would contai</w:t>
+      </w:r>
+      <w:r>
+        <w:rPr>
+          <w:rFonts w:ascii="Times New Roman" w:eastAsia="Times New Roman" w:hAnsi="Times New Roman" w:cs="Times New Roman"/>
+        </w:rPr>
+        <w:t>n a sample view for that filter. Selected filter would be also highlighted using shadow.</w:t>
+      </w:r>
+    </w:p>
+    <w:p>
+      <w:pPr>
         <w:rPr>
           <w:rFonts w:ascii="Arial" w:hAnsi="Arial" w:cs="Arial"/>
           <w:color w:val="38761D"/>
           <w:sz w:val="22"/>
           <w:szCs w:val="22"/>
         </w:rPr>
-        <w:t xml:space="preserve">Provide descriptive text for each screen </w:t>
-      </w:r>
-    </w:p>
-    <w:p>
-      <w:pPr>
-        <w:rPr>
-          <w:rFonts w:ascii="Times New Roman" w:eastAsia="Times New Roman" w:hAnsi="Times New Roman" w:cs="Times New Roman"/>
-        </w:rPr>
-      </w:pPr>
-    </w:p>
-    <w:p>
-      <w:pPr>
-        <w:rPr>
-          <w:rFonts w:ascii="Times New Roman" w:hAnsi="Times New Roman" w:cs="Times New Roman"/>
-        </w:rPr>
-      </w:pPr>
-      <w:r>
+      </w:pPr>
+    </w:p>
+    <w:p>
+      <w:pPr>
         <w:rPr>
           <w:rFonts w:ascii="Arial" w:hAnsi="Arial" w:cs="Arial"/>
-          <w:color w:val="000000"/>
+          <w:color w:val="38761D"/>
           <w:sz w:val="22"/>
           <w:szCs w:val="22"/>
         </w:rPr>
-        <w:t xml:space="preserve">Add as many screens as you need to portray your app’s UI flow. </w:t>
-      </w:r>
+      </w:pPr>
     </w:p>
     <w:p>
       <w:pPr>
@@ -1252,6 +1397,108 @@
     <w:p>
       <w:pPr>
         <w:rPr>
+          <w:rFonts w:ascii="Times New Roman" w:eastAsia="Times New Roman" w:hAnsi="Times New Roman" w:cs="Times New Roman"/>
+        </w:rPr>
+      </w:pPr>
+      <w:r>
+        <w:rPr>
+          <w:rFonts w:ascii="Times New Roman" w:eastAsia="Times New Roman" w:hAnsi="Times New Roman" w:cs="Times New Roman"/>
+        </w:rPr>
+        <w:t>I will build a new content provider backed with SQLite database for handling data persistence.</w:t>
+      </w:r>
+    </w:p>
+    <w:p>
+      <w:pPr>
+        <w:rPr>
+          <w:rFonts w:ascii="Times New Roman" w:eastAsia="Times New Roman" w:hAnsi="Times New Roman" w:cs="Times New Roman"/>
+        </w:rPr>
+      </w:pPr>
+    </w:p>
+    <w:p>
+      <w:pPr>
+        <w:spacing w:before="160"/>
+        <w:outlineLvl w:val="2"/>
+        <w:rPr>
+          <w:rFonts w:ascii="Times New Roman" w:eastAsia="Times New Roman" w:hAnsi="Times New Roman" w:cs="Times New Roman"/>
+          <w:b/>
+          <w:bCs/>
+          <w:sz w:val="27"/>
+          <w:szCs w:val="27"/>
+        </w:rPr>
+      </w:pPr>
+      <w:r>
+        <w:rPr>
+          <w:rFonts w:ascii="Trebuchet MS" w:eastAsia="Times New Roman" w:hAnsi="Trebuchet MS" w:cs="Times New Roman"/>
+          <w:b/>
+          <w:bCs/>
+          <w:color w:val="666666"/>
+        </w:rPr>
+        <w:t>Describe any corner cases in the UX.</w:t>
+      </w:r>
+    </w:p>
+    <w:p>
+      <w:pPr>
+        <w:rPr>
+          <w:rFonts w:ascii="Times New Roman" w:eastAsia="Times New Roman" w:hAnsi="Times New Roman" w:cs="Times New Roman"/>
+        </w:rPr>
+      </w:pPr>
+    </w:p>
+    <w:p>
+      <w:pPr>
+        <w:rPr>
+          <w:rFonts w:ascii="Times New Roman" w:hAnsi="Times New Roman" w:cs="Times New Roman"/>
+          <w:color w:val="000000" w:themeColor="text1"/>
+        </w:rPr>
+      </w:pPr>
+      <w:r>
+        <w:rPr>
+          <w:rFonts w:ascii="Arial" w:hAnsi="Arial" w:cs="Arial"/>
+          <w:color w:val="000000" w:themeColor="text1"/>
+          <w:sz w:val="22"/>
+          <w:szCs w:val="22"/>
+        </w:rPr>
+        <w:t>When the user returns from the image view back to the list of images, the user can return back to the image view by clicking on that image and the last selected filter would be selected for him.</w:t>
+      </w:r>
+    </w:p>
+    <w:p>
+      <w:pPr>
+        <w:rPr>
+          <w:rFonts w:ascii="Times New Roman" w:eastAsia="Times New Roman" w:hAnsi="Times New Roman" w:cs="Times New Roman"/>
+        </w:rPr>
+      </w:pPr>
+    </w:p>
+    <w:p>
+      <w:pPr>
+        <w:spacing w:before="160"/>
+        <w:outlineLvl w:val="2"/>
+        <w:rPr>
+          <w:rFonts w:ascii="Times New Roman" w:eastAsia="Times New Roman" w:hAnsi="Times New Roman" w:cs="Times New Roman"/>
+          <w:b/>
+          <w:bCs/>
+          <w:sz w:val="27"/>
+          <w:szCs w:val="27"/>
+        </w:rPr>
+      </w:pPr>
+      <w:r>
+        <w:rPr>
+          <w:rFonts w:ascii="Trebuchet MS" w:eastAsia="Times New Roman" w:hAnsi="Trebuchet MS" w:cs="Times New Roman"/>
+          <w:b/>
+          <w:bCs/>
+          <w:color w:val="666666"/>
+        </w:rPr>
+        <w:t>Describe any libraries you’ll be using and share your reasoning for including them.</w:t>
+      </w:r>
+    </w:p>
+    <w:p>
+      <w:pPr>
+        <w:rPr>
+          <w:rFonts w:ascii="Times New Roman" w:eastAsia="Times New Roman" w:hAnsi="Times New Roman" w:cs="Times New Roman"/>
+        </w:rPr>
+      </w:pPr>
+    </w:p>
+    <w:p>
+      <w:pPr>
+        <w:rPr>
           <w:rFonts w:ascii="Times New Roman" w:hAnsi="Times New Roman" w:cs="Times New Roman"/>
         </w:rPr>
       </w:pPr>
@@ -1262,7 +1509,72 @@
           <w:sz w:val="22"/>
           <w:szCs w:val="22"/>
         </w:rPr>
-        <w:t>Describe how your app with handle data. (For example, will you build a Content Provider or connect to an existing one?)</w:t>
+        <w:t>I</w:t>
+      </w:r>
+      <w:r>
+        <w:rPr>
+          <w:rFonts w:ascii="Arial" w:hAnsi="Arial" w:cs="Arial"/>
+          <w:color w:val="000000" w:themeColor="text1"/>
+          <w:sz w:val="22"/>
+          <w:szCs w:val="22"/>
+        </w:rPr>
+        <w:t xml:space="preserve"> would be using </w:t>
+      </w:r>
+      <w:r>
+        <w:rPr>
+          <w:rFonts w:ascii="Arial" w:hAnsi="Arial" w:cs="Arial"/>
+          <w:color w:val="000000" w:themeColor="text1"/>
+          <w:sz w:val="22"/>
+          <w:szCs w:val="22"/>
+        </w:rPr>
+        <w:t xml:space="preserve">Picasso </w:t>
+      </w:r>
+      <w:r>
+        <w:rPr>
+          <w:rFonts w:ascii="Arial" w:hAnsi="Arial" w:cs="Arial"/>
+          <w:color w:val="000000" w:themeColor="text1"/>
+          <w:sz w:val="22"/>
+          <w:szCs w:val="22"/>
+        </w:rPr>
+        <w:t xml:space="preserve">to </w:t>
+      </w:r>
+      <w:r>
+        <w:rPr>
+          <w:rFonts w:ascii="Arial" w:hAnsi="Arial" w:cs="Arial"/>
+          <w:color w:val="000000" w:themeColor="text1"/>
+          <w:sz w:val="22"/>
+          <w:szCs w:val="22"/>
+        </w:rPr>
+        <w:t xml:space="preserve">handle the loading and caching of images. </w:t>
+      </w:r>
+      <w:r>
+        <w:rPr>
+          <w:rFonts w:ascii="Arial" w:hAnsi="Arial" w:cs="Arial"/>
+          <w:color w:val="000000" w:themeColor="text1"/>
+          <w:sz w:val="22"/>
+          <w:szCs w:val="22"/>
+        </w:rPr>
+        <w:t xml:space="preserve">Apart from the I would be using </w:t>
+      </w:r>
+      <w:proofErr w:type="spellStart"/>
+      <w:r>
+        <w:rPr>
+          <w:rFonts w:ascii="Arial" w:hAnsi="Arial" w:cs="Arial"/>
+          <w:color w:val="000000" w:themeColor="text1"/>
+          <w:sz w:val="22"/>
+          <w:szCs w:val="22"/>
+        </w:rPr>
+        <w:t>facebook</w:t>
+      </w:r>
+      <w:proofErr w:type="spellEnd"/>
+      <w:r>
+        <w:rPr>
+          <w:rFonts w:ascii="Arial" w:hAnsi="Arial" w:cs="Arial"/>
+          <w:color w:val="000000" w:themeColor="text1"/>
+          <w:sz w:val="22"/>
+          <w:szCs w:val="22"/>
+        </w:rPr>
+        <w:t xml:space="preserve"> and google library for supporting login.</w:t>
       </w:r>
     </w:p>
     <w:p>
@@ -1291,20 +1603,20 @@
           <w:bCs/>
           <w:color w:val="666666"/>
         </w:rPr>
-        <w:t>Describe any corner cases in the UX.</w:t>
-      </w:r>
-    </w:p>
-    <w:p>
-      <w:pPr>
-        <w:rPr>
-          <w:rFonts w:ascii="Times New Roman" w:eastAsia="Times New Roman" w:hAnsi="Times New Roman" w:cs="Times New Roman"/>
-        </w:rPr>
-      </w:pPr>
-    </w:p>
-    <w:p>
-      <w:pPr>
-        <w:rPr>
-          <w:rFonts w:ascii="Times New Roman" w:hAnsi="Times New Roman" w:cs="Times New Roman"/>
+        <w:t>Describe how you will implement Google Play Services.</w:t>
+      </w:r>
+    </w:p>
+    <w:p>
+      <w:pPr>
+        <w:rPr>
+          <w:rFonts w:ascii="Times New Roman" w:eastAsia="Times New Roman" w:hAnsi="Times New Roman" w:cs="Times New Roman"/>
+        </w:rPr>
+      </w:pPr>
+    </w:p>
+    <w:p>
+      <w:pPr>
+        <w:rPr>
+          <w:rFonts w:ascii="Times New Roman" w:eastAsia="Times New Roman" w:hAnsi="Times New Roman" w:cs="Times New Roman"/>
         </w:rPr>
       </w:pPr>
       <w:r>
@@ -1314,111 +1626,52 @@
           <w:sz w:val="22"/>
           <w:szCs w:val="22"/>
         </w:rPr>
-        <w:t>For example, how does the user return to a Now Playing screen in a media player if they hit the back button?</w:t>
-      </w:r>
-    </w:p>
-    <w:p>
-      <w:pPr>
-        <w:rPr>
-          <w:rFonts w:ascii="Times New Roman" w:eastAsia="Times New Roman" w:hAnsi="Times New Roman" w:cs="Times New Roman"/>
-        </w:rPr>
-      </w:pPr>
-    </w:p>
-    <w:p>
-      <w:pPr>
-        <w:spacing w:before="160"/>
-        <w:outlineLvl w:val="2"/>
-        <w:rPr>
-          <w:rFonts w:ascii="Times New Roman" w:eastAsia="Times New Roman" w:hAnsi="Times New Roman" w:cs="Times New Roman"/>
-          <w:b/>
-          <w:bCs/>
-          <w:sz w:val="27"/>
-          <w:szCs w:val="27"/>
-        </w:rPr>
-      </w:pPr>
-      <w:r>
-        <w:rPr>
-          <w:rFonts w:ascii="Trebuchet MS" w:eastAsia="Times New Roman" w:hAnsi="Trebuchet MS" w:cs="Times New Roman"/>
-          <w:b/>
-          <w:bCs/>
-          <w:color w:val="666666"/>
-        </w:rPr>
-        <w:t>Describe any libraries you’ll be using and share your reasoning for including them.</w:t>
-      </w:r>
-    </w:p>
-    <w:p>
-      <w:pPr>
-        <w:rPr>
-          <w:rFonts w:ascii="Times New Roman" w:eastAsia="Times New Roman" w:hAnsi="Times New Roman" w:cs="Times New Roman"/>
-        </w:rPr>
-      </w:pPr>
-    </w:p>
-    <w:p>
-      <w:pPr>
-        <w:rPr>
-          <w:rFonts w:ascii="Times New Roman" w:hAnsi="Times New Roman" w:cs="Times New Roman"/>
-        </w:rPr>
-      </w:pPr>
-      <w:r>
-        <w:rPr>
-          <w:rFonts w:ascii="Arial" w:hAnsi="Arial" w:cs="Arial"/>
-          <w:color w:val="38761D"/>
-          <w:sz w:val="22"/>
-          <w:szCs w:val="22"/>
-        </w:rPr>
-        <w:t xml:space="preserve">For example, Picasso or Glide to handle the loading and caching of images. </w:t>
-      </w:r>
-    </w:p>
-    <w:p>
-      <w:pPr>
-        <w:rPr>
-          <w:rFonts w:ascii="Times New Roman" w:eastAsia="Times New Roman" w:hAnsi="Times New Roman" w:cs="Times New Roman"/>
-        </w:rPr>
-      </w:pPr>
-    </w:p>
-    <w:p>
-      <w:pPr>
-        <w:spacing w:before="160"/>
-        <w:outlineLvl w:val="2"/>
-        <w:rPr>
-          <w:rFonts w:ascii="Times New Roman" w:eastAsia="Times New Roman" w:hAnsi="Times New Roman" w:cs="Times New Roman"/>
-          <w:b/>
-          <w:bCs/>
-          <w:sz w:val="27"/>
-          <w:szCs w:val="27"/>
-        </w:rPr>
-      </w:pPr>
-      <w:r>
-        <w:rPr>
-          <w:rFonts w:ascii="Trebuchet MS" w:eastAsia="Times New Roman" w:hAnsi="Trebuchet MS" w:cs="Times New Roman"/>
-          <w:b/>
-          <w:bCs/>
-          <w:color w:val="666666"/>
-        </w:rPr>
-        <w:t>Describe how you will implement Google Play Services.</w:t>
-      </w:r>
-    </w:p>
-    <w:p>
-      <w:pPr>
-        <w:rPr>
-          <w:rFonts w:ascii="Times New Roman" w:eastAsia="Times New Roman" w:hAnsi="Times New Roman" w:cs="Times New Roman"/>
-        </w:rPr>
-      </w:pPr>
-    </w:p>
-    <w:p>
-      <w:pPr>
-        <w:rPr>
-          <w:rFonts w:ascii="Times New Roman" w:hAnsi="Times New Roman" w:cs="Times New Roman"/>
-        </w:rPr>
-      </w:pPr>
-      <w:r>
-        <w:rPr>
-          <w:rFonts w:ascii="Arial" w:hAnsi="Arial" w:cs="Arial"/>
-          <w:color w:val="38761D"/>
-          <w:sz w:val="22"/>
-          <w:szCs w:val="22"/>
-        </w:rPr>
-        <w:t>Describe which Google Play Services you will use and how.</w:t>
+        <w:t xml:space="preserve">I would be using </w:t>
+      </w:r>
+      <w:r>
+        <w:rPr>
+          <w:rFonts w:ascii="Helvetica" w:eastAsia="Times New Roman" w:hAnsi="Helvetica" w:cs="Times New Roman"/>
+          <w:color w:val="212121"/>
+          <w:sz w:val="21"/>
+          <w:szCs w:val="21"/>
+        </w:rPr>
+        <w:t>Google Account Login</w:t>
+      </w:r>
+      <w:r>
+        <w:rPr>
+          <w:rFonts w:ascii="Times New Roman" w:eastAsia="Times New Roman" w:hAnsi="Times New Roman" w:cs="Times New Roman"/>
+        </w:rPr>
+        <w:t xml:space="preserve"> for letting the user login with their google account into the application. I will implement this using </w:t>
+      </w:r>
+      <w:r>
+        <w:rPr>
+          <w:rFonts w:ascii="Helvetica" w:eastAsia="Times New Roman" w:hAnsi="Helvetica" w:cs="Times New Roman"/>
+          <w:color w:val="000000" w:themeColor="text1"/>
+        </w:rPr>
+        <w:t xml:space="preserve">the </w:t>
+      </w:r>
+      <w:proofErr w:type="gramStart"/>
+      <w:r>
+        <w:rPr>
+          <w:rFonts w:ascii="Helvetica" w:eastAsia="Times New Roman" w:hAnsi="Helvetica" w:cs="Times New Roman"/>
+          <w:color w:val="000000" w:themeColor="text1"/>
+        </w:rPr>
+        <w:t>gms:play</w:t>
+      </w:r>
+      <w:proofErr w:type="gramEnd"/>
+      <w:r>
+        <w:rPr>
+          <w:rFonts w:ascii="Helvetica" w:eastAsia="Times New Roman" w:hAnsi="Helvetica" w:cs="Times New Roman"/>
+          <w:color w:val="000000" w:themeColor="text1"/>
+        </w:rPr>
+        <w:t>-services-auth:11.0.1</w:t>
+      </w:r>
+      <w:r>
+        <w:rPr>
+          <w:rFonts w:ascii="Helvetica" w:eastAsia="Times New Roman" w:hAnsi="Helvetica" w:cs="Times New Roman"/>
+          <w:color w:val="000000" w:themeColor="text1"/>
+        </w:rPr>
+        <w:t xml:space="preserve"> </w:t>
       </w:r>
     </w:p>
     <w:p>
@@ -1428,12 +1681,6 @@
           <w:rFonts w:ascii="Times New Roman" w:eastAsia="Times New Roman" w:hAnsi="Times New Roman" w:cs="Times New Roman"/>
         </w:rPr>
       </w:pPr>
-      <w:r>
-        <w:rPr>
-          <w:rFonts w:ascii="Times New Roman" w:eastAsia="Times New Roman" w:hAnsi="Times New Roman" w:cs="Times New Roman"/>
-        </w:rPr>
-        <w:br/>
-      </w:r>
     </w:p>
     <w:p>
       <w:pPr>
@@ -1456,30 +1703,7 @@
           <w:sz w:val="32"/>
           <w:szCs w:val="32"/>
         </w:rPr>
-        <w:t>Next Steps: Required Tasks</w:t>
-      </w:r>
-    </w:p>
-    <w:p>
-      <w:pPr>
-        <w:rPr>
-          <w:rFonts w:ascii="Times New Roman" w:eastAsia="Times New Roman" w:hAnsi="Times New Roman" w:cs="Times New Roman"/>
-        </w:rPr>
-      </w:pPr>
-    </w:p>
-    <w:p>
-      <w:pPr>
-        <w:rPr>
-          <w:rFonts w:ascii="Times New Roman" w:hAnsi="Times New Roman" w:cs="Times New Roman"/>
-        </w:rPr>
-      </w:pPr>
-      <w:r>
-        <w:rPr>
-          <w:rFonts w:ascii="Arial" w:hAnsi="Arial" w:cs="Arial"/>
-          <w:color w:val="000000"/>
-          <w:sz w:val="22"/>
-          <w:szCs w:val="22"/>
-        </w:rPr>
-        <w:t>This is the section where you can take the main features of your app (declared above) and decompose them into tangible technical tasks that you can complete incrementally until you have a finished app.</w:t>
+        <w:t>Required Tasks</w:t>
       </w:r>
     </w:p>
     <w:p>
@@ -1523,111 +1747,60 @@
     <w:p>
       <w:pPr>
         <w:rPr>
-          <w:rFonts w:ascii="Times New Roman" w:hAnsi="Times New Roman" w:cs="Times New Roman"/>
-        </w:rPr>
-      </w:pPr>
-      <w:r>
-        <w:rPr>
-          <w:rFonts w:ascii="Arial" w:hAnsi="Arial" w:cs="Arial"/>
-          <w:color w:val="38761D"/>
-          <w:sz w:val="22"/>
-          <w:szCs w:val="22"/>
-        </w:rPr>
-        <w:t xml:space="preserve">Write out the steps you will take to setup and/or configure this project. See previous implementation guides for an example. </w:t>
-      </w:r>
-    </w:p>
-    <w:p>
-      <w:pPr>
-        <w:rPr>
-          <w:rFonts w:ascii="Times New Roman" w:eastAsia="Times New Roman" w:hAnsi="Times New Roman" w:cs="Times New Roman"/>
-        </w:rPr>
-      </w:pPr>
-    </w:p>
-    <w:p>
-      <w:pPr>
-        <w:rPr>
-          <w:rFonts w:ascii="Times New Roman" w:hAnsi="Times New Roman" w:cs="Times New Roman"/>
-        </w:rPr>
-      </w:pPr>
-      <w:r>
-        <w:rPr>
-          <w:rFonts w:ascii="Arial" w:hAnsi="Arial" w:cs="Arial"/>
-          <w:color w:val="38761D"/>
-          <w:sz w:val="22"/>
-          <w:szCs w:val="22"/>
-        </w:rPr>
-        <w:t>You may want to list the subtasks. For example:</w:t>
-      </w:r>
-    </w:p>
-    <w:p>
-      <w:pPr>
+          <w:rFonts w:ascii="Times New Roman" w:eastAsia="Times New Roman" w:hAnsi="Times New Roman" w:cs="Times New Roman"/>
+        </w:rPr>
+      </w:pPr>
+      <w:r>
+        <w:rPr>
+          <w:rFonts w:ascii="Times New Roman" w:eastAsia="Times New Roman" w:hAnsi="Times New Roman" w:cs="Times New Roman"/>
+        </w:rPr>
+        <w:t>This task is basically about getting started and configuring the libraries.</w:t>
+      </w:r>
+    </w:p>
+    <w:p>
+      <w:pPr>
+        <w:pStyle w:val="ListParagraph"/>
         <w:numPr>
           <w:ilvl w:val="0"/>
-          <w:numId w:val="2"/>
+          <w:numId w:val="7"/>
         </w:numPr>
-        <w:textAlignment w:val="baseline"/>
-        <w:rPr>
-          <w:rFonts w:ascii="Arial" w:hAnsi="Arial" w:cs="Arial"/>
-          <w:color w:val="38761D"/>
-          <w:sz w:val="22"/>
-          <w:szCs w:val="22"/>
-        </w:rPr>
-      </w:pPr>
-      <w:r>
-        <w:rPr>
-          <w:rFonts w:ascii="Arial" w:hAnsi="Arial" w:cs="Arial"/>
-          <w:color w:val="38761D"/>
-          <w:sz w:val="22"/>
-          <w:szCs w:val="22"/>
-        </w:rPr>
-        <w:t xml:space="preserve">Configure libraries </w:t>
-      </w:r>
-    </w:p>
-    <w:p>
-      <w:pPr>
+        <w:rPr>
+          <w:rFonts w:ascii="Times New Roman" w:eastAsia="Times New Roman" w:hAnsi="Times New Roman" w:cs="Times New Roman"/>
+        </w:rPr>
+      </w:pPr>
+      <w:r>
+        <w:rPr>
+          <w:rFonts w:ascii="Times New Roman" w:eastAsia="Times New Roman" w:hAnsi="Times New Roman" w:cs="Times New Roman"/>
+        </w:rPr>
+        <w:t xml:space="preserve">Figuring out the libraries and their versions to be added the </w:t>
+      </w:r>
+      <w:proofErr w:type="spellStart"/>
+      <w:proofErr w:type="gramStart"/>
+      <w:r>
+        <w:rPr>
+          <w:rFonts w:ascii="Times New Roman" w:eastAsia="Times New Roman" w:hAnsi="Times New Roman" w:cs="Times New Roman"/>
+        </w:rPr>
+        <w:t>build.gradle</w:t>
+      </w:r>
+      <w:proofErr w:type="spellEnd"/>
+      <w:proofErr w:type="gramEnd"/>
+    </w:p>
+    <w:p>
+      <w:pPr>
+        <w:pStyle w:val="ListParagraph"/>
         <w:numPr>
           <w:ilvl w:val="0"/>
-          <w:numId w:val="2"/>
+          <w:numId w:val="7"/>
         </w:numPr>
-        <w:textAlignment w:val="baseline"/>
-        <w:rPr>
-          <w:rFonts w:ascii="Arial" w:hAnsi="Arial" w:cs="Arial"/>
-          <w:color w:val="38761D"/>
-          <w:sz w:val="22"/>
-          <w:szCs w:val="22"/>
-        </w:rPr>
-      </w:pPr>
-      <w:r>
-        <w:rPr>
-          <w:rFonts w:ascii="Arial" w:hAnsi="Arial" w:cs="Arial"/>
-          <w:color w:val="38761D"/>
-          <w:sz w:val="22"/>
-          <w:szCs w:val="22"/>
-        </w:rPr>
-        <w:t xml:space="preserve">Something else </w:t>
-      </w:r>
-    </w:p>
-    <w:p>
-      <w:pPr>
-        <w:rPr>
-          <w:rFonts w:ascii="Times New Roman" w:eastAsia="Times New Roman" w:hAnsi="Times New Roman" w:cs="Times New Roman"/>
-        </w:rPr>
-      </w:pPr>
-    </w:p>
-    <w:p>
-      <w:pPr>
-        <w:rPr>
-          <w:rFonts w:ascii="Times New Roman" w:hAnsi="Times New Roman" w:cs="Times New Roman"/>
-        </w:rPr>
-      </w:pPr>
-      <w:r>
-        <w:rPr>
-          <w:rFonts w:ascii="Arial" w:hAnsi="Arial" w:cs="Arial"/>
-          <w:color w:val="38761D"/>
-          <w:sz w:val="22"/>
-          <w:szCs w:val="22"/>
-        </w:rPr>
-        <w:t xml:space="preserve">If it helps, imagine you are describing these tasks to a friend who wants to follow along and build this app with you. </w:t>
+        <w:rPr>
+          <w:rFonts w:ascii="Times New Roman" w:eastAsia="Times New Roman" w:hAnsi="Times New Roman" w:cs="Times New Roman"/>
+        </w:rPr>
+      </w:pPr>
+      <w:r>
+        <w:rPr>
+          <w:rFonts w:ascii="Times New Roman" w:eastAsia="Times New Roman" w:hAnsi="Times New Roman" w:cs="Times New Roman"/>
+        </w:rPr>
+        <w:t>Adding configurations and generating keys if required for the libraries.</w:t>
       </w:r>
     </w:p>
     <w:p>
@@ -1671,95 +1844,139 @@
     <w:p>
       <w:pPr>
         <w:rPr>
-          <w:rFonts w:ascii="Times New Roman" w:hAnsi="Times New Roman" w:cs="Times New Roman"/>
-        </w:rPr>
-      </w:pPr>
-      <w:r>
-        <w:rPr>
-          <w:rFonts w:ascii="Arial" w:hAnsi="Arial" w:cs="Arial"/>
-          <w:color w:val="38761D"/>
-          <w:sz w:val="22"/>
-          <w:szCs w:val="22"/>
-        </w:rPr>
-        <w:t>List the subtasks. For example:</w:t>
-      </w:r>
-    </w:p>
-    <w:p>
-      <w:pPr>
+          <w:rFonts w:ascii="Times New Roman" w:eastAsia="Times New Roman" w:hAnsi="Times New Roman" w:cs="Times New Roman"/>
+        </w:rPr>
+      </w:pPr>
+      <w:r>
+        <w:rPr>
+          <w:rFonts w:ascii="Times New Roman" w:eastAsia="Times New Roman" w:hAnsi="Times New Roman" w:cs="Times New Roman"/>
+        </w:rPr>
+        <w:t xml:space="preserve">This task is </w:t>
+      </w:r>
+      <w:r>
+        <w:rPr>
+          <w:rFonts w:ascii="Times New Roman" w:eastAsia="Times New Roman" w:hAnsi="Times New Roman" w:cs="Times New Roman"/>
+        </w:rPr>
+        <w:t xml:space="preserve">to implement the UI for various </w:t>
+      </w:r>
+      <w:proofErr w:type="spellStart"/>
+      <w:r>
+        <w:rPr>
+          <w:rFonts w:ascii="Times New Roman" w:eastAsia="Times New Roman" w:hAnsi="Times New Roman" w:cs="Times New Roman"/>
+        </w:rPr>
+        <w:t>acitivity</w:t>
+      </w:r>
+      <w:proofErr w:type="spellEnd"/>
+      <w:r>
+        <w:rPr>
+          <w:rFonts w:ascii="Times New Roman" w:eastAsia="Times New Roman" w:hAnsi="Times New Roman" w:cs="Times New Roman"/>
+        </w:rPr>
+        <w:t xml:space="preserve"> and fragments.</w:t>
+      </w:r>
+    </w:p>
+    <w:p>
+      <w:pPr>
+        <w:pStyle w:val="ListParagraph"/>
         <w:numPr>
           <w:ilvl w:val="0"/>
-          <w:numId w:val="3"/>
+          <w:numId w:val="8"/>
         </w:numPr>
-        <w:textAlignment w:val="baseline"/>
-        <w:rPr>
-          <w:rFonts w:ascii="Arial" w:hAnsi="Arial" w:cs="Arial"/>
-          <w:color w:val="38761D"/>
-          <w:sz w:val="22"/>
-          <w:szCs w:val="22"/>
-        </w:rPr>
-      </w:pPr>
-      <w:r>
-        <w:rPr>
-          <w:rFonts w:ascii="Arial" w:hAnsi="Arial" w:cs="Arial"/>
-          <w:color w:val="38761D"/>
-          <w:sz w:val="22"/>
-          <w:szCs w:val="22"/>
-        </w:rPr>
-        <w:t xml:space="preserve">Build UI for </w:t>
-      </w:r>
-      <w:proofErr w:type="spellStart"/>
-      <w:r>
-        <w:rPr>
-          <w:rFonts w:ascii="Arial" w:hAnsi="Arial" w:cs="Arial"/>
-          <w:color w:val="38761D"/>
-          <w:sz w:val="22"/>
-          <w:szCs w:val="22"/>
-        </w:rPr>
-        <w:t>MainActivity</w:t>
-      </w:r>
-      <w:proofErr w:type="spellEnd"/>
-    </w:p>
-    <w:p>
-      <w:pPr>
+        <w:rPr>
+          <w:rFonts w:ascii="Times New Roman" w:eastAsia="Times New Roman" w:hAnsi="Times New Roman" w:cs="Times New Roman"/>
+        </w:rPr>
+      </w:pPr>
+      <w:r>
+        <w:rPr>
+          <w:rFonts w:ascii="Times New Roman" w:eastAsia="Times New Roman" w:hAnsi="Times New Roman" w:cs="Times New Roman"/>
+        </w:rPr>
+        <w:t>Implementing the Splash Screen with logo</w:t>
+      </w:r>
+    </w:p>
+    <w:p>
+      <w:pPr>
+        <w:pStyle w:val="ListParagraph"/>
         <w:numPr>
           <w:ilvl w:val="0"/>
-          <w:numId w:val="3"/>
+          <w:numId w:val="7"/>
         </w:numPr>
-        <w:textAlignment w:val="baseline"/>
-        <w:rPr>
-          <w:rFonts w:ascii="Arial" w:hAnsi="Arial" w:cs="Arial"/>
-          <w:color w:val="38761D"/>
-          <w:sz w:val="22"/>
-          <w:szCs w:val="22"/>
-        </w:rPr>
-      </w:pPr>
-      <w:r>
-        <w:rPr>
-          <w:rFonts w:ascii="Arial" w:hAnsi="Arial" w:cs="Arial"/>
-          <w:color w:val="38761D"/>
-          <w:sz w:val="22"/>
-          <w:szCs w:val="22"/>
-        </w:rPr>
-        <w:t>Build UI for something else  </w:t>
-      </w:r>
-    </w:p>
-    <w:p>
-      <w:pPr>
-        <w:rPr>
-          <w:rFonts w:ascii="Times New Roman" w:eastAsia="Times New Roman" w:hAnsi="Times New Roman" w:cs="Times New Roman"/>
-        </w:rPr>
-      </w:pPr>
+        <w:rPr>
+          <w:rFonts w:ascii="Times New Roman" w:eastAsia="Times New Roman" w:hAnsi="Times New Roman" w:cs="Times New Roman"/>
+        </w:rPr>
+      </w:pPr>
+      <w:r>
+        <w:rPr>
+          <w:rFonts w:ascii="Times New Roman" w:eastAsia="Times New Roman" w:hAnsi="Times New Roman" w:cs="Times New Roman"/>
+        </w:rPr>
+        <w:t xml:space="preserve">Implementing the </w:t>
+      </w:r>
+      <w:r>
+        <w:rPr>
+          <w:rFonts w:ascii="Times New Roman" w:eastAsia="Times New Roman" w:hAnsi="Times New Roman" w:cs="Times New Roman"/>
+        </w:rPr>
+        <w:t>Login</w:t>
+      </w:r>
+      <w:r>
+        <w:rPr>
+          <w:rFonts w:ascii="Times New Roman" w:eastAsia="Times New Roman" w:hAnsi="Times New Roman" w:cs="Times New Roman"/>
+        </w:rPr>
+        <w:t xml:space="preserve"> Screen </w:t>
+      </w:r>
+    </w:p>
+    <w:p>
+      <w:pPr>
+        <w:pStyle w:val="ListParagraph"/>
+        <w:numPr>
+          <w:ilvl w:val="0"/>
+          <w:numId w:val="7"/>
+        </w:numPr>
+        <w:rPr>
+          <w:rFonts w:ascii="Times New Roman" w:eastAsia="Times New Roman" w:hAnsi="Times New Roman" w:cs="Times New Roman"/>
+        </w:rPr>
+      </w:pPr>
+      <w:proofErr w:type="spellStart"/>
+      <w:r>
+        <w:rPr>
+          <w:rFonts w:ascii="Times New Roman" w:eastAsia="Times New Roman" w:hAnsi="Times New Roman" w:cs="Times New Roman"/>
+        </w:rPr>
+        <w:t>Implementng</w:t>
+      </w:r>
+      <w:proofErr w:type="spellEnd"/>
+      <w:r>
+        <w:rPr>
+          <w:rFonts w:ascii="Times New Roman" w:eastAsia="Times New Roman" w:hAnsi="Times New Roman" w:cs="Times New Roman"/>
+        </w:rPr>
+        <w:t xml:space="preserve"> the grid view for the images.</w:t>
+      </w:r>
+    </w:p>
+    <w:p>
+      <w:pPr>
+        <w:pStyle w:val="ListParagraph"/>
+        <w:numPr>
+          <w:ilvl w:val="0"/>
+          <w:numId w:val="7"/>
+        </w:numPr>
+        <w:rPr>
+          <w:rFonts w:ascii="Times New Roman" w:eastAsia="Times New Roman" w:hAnsi="Times New Roman" w:cs="Times New Roman"/>
+        </w:rPr>
+      </w:pPr>
+      <w:r>
+        <w:rPr>
+          <w:rFonts w:ascii="Times New Roman" w:eastAsia="Times New Roman" w:hAnsi="Times New Roman" w:cs="Times New Roman"/>
+        </w:rPr>
+        <w:t>Implementing the image Detail Activity and Fragment for it.</w:t>
+      </w:r>
     </w:p>
     <w:p>
       <w:pPr>
         <w:spacing w:before="200"/>
         <w:outlineLvl w:val="1"/>
         <w:rPr>
-          <w:rFonts w:ascii="Times New Roman" w:eastAsia="Times New Roman" w:hAnsi="Times New Roman" w:cs="Times New Roman"/>
+          <w:rFonts w:ascii="Trebuchet MS" w:eastAsia="Times New Roman" w:hAnsi="Trebuchet MS" w:cs="Times New Roman"/>
           <w:b/>
           <w:bCs/>
-          <w:sz w:val="36"/>
-          <w:szCs w:val="36"/>
+          <w:color w:val="274E13"/>
+          <w:sz w:val="26"/>
+          <w:szCs w:val="26"/>
         </w:rPr>
       </w:pPr>
       <w:r>
@@ -1782,121 +1999,166 @@
           <w:sz w:val="26"/>
           <w:szCs w:val="26"/>
         </w:rPr>
-        <w:t>Your Next Task</w:t>
-      </w:r>
-    </w:p>
-    <w:p>
-      <w:pPr>
-        <w:rPr>
-          <w:rFonts w:ascii="Times New Roman" w:eastAsia="Times New Roman" w:hAnsi="Times New Roman" w:cs="Times New Roman"/>
-        </w:rPr>
-      </w:pPr>
-    </w:p>
-    <w:p>
-      <w:pPr>
-        <w:rPr>
-          <w:rFonts w:ascii="Times New Roman" w:hAnsi="Times New Roman" w:cs="Times New Roman"/>
-        </w:rPr>
-      </w:pPr>
-      <w:r>
-        <w:rPr>
-          <w:rFonts w:ascii="Arial" w:hAnsi="Arial" w:cs="Arial"/>
-          <w:color w:val="38761D"/>
-          <w:sz w:val="22"/>
-          <w:szCs w:val="22"/>
-        </w:rPr>
-        <w:t>Describe the next task. For example, “Implement Google Play Services,” or “Handle Error Cases,” or “Create Build Variant.”</w:t>
-      </w:r>
-    </w:p>
-    <w:p>
-      <w:pPr>
-        <w:rPr>
-          <w:rFonts w:ascii="Times New Roman" w:eastAsia="Times New Roman" w:hAnsi="Times New Roman" w:cs="Times New Roman"/>
-        </w:rPr>
-      </w:pPr>
-    </w:p>
-    <w:p>
-      <w:pPr>
-        <w:rPr>
-          <w:rFonts w:ascii="Times New Roman" w:hAnsi="Times New Roman" w:cs="Times New Roman"/>
-        </w:rPr>
-      </w:pPr>
-      <w:r>
-        <w:rPr>
-          <w:rFonts w:ascii="Arial" w:hAnsi="Arial" w:cs="Arial"/>
-          <w:color w:val="38761D"/>
-          <w:sz w:val="22"/>
-          <w:szCs w:val="22"/>
-        </w:rPr>
-        <w:t>Describe the next task. List the subtasks. For example:</w:t>
-      </w:r>
-    </w:p>
-    <w:p>
-      <w:pPr>
+        <w:t xml:space="preserve">Integration with Facebook and Google </w:t>
+      </w:r>
+      <w:proofErr w:type="spellStart"/>
+      <w:r>
+        <w:rPr>
+          <w:rFonts w:ascii="Trebuchet MS" w:eastAsia="Times New Roman" w:hAnsi="Trebuchet MS" w:cs="Times New Roman"/>
+          <w:b/>
+          <w:bCs/>
+          <w:color w:val="274E13"/>
+          <w:sz w:val="26"/>
+          <w:szCs w:val="26"/>
+        </w:rPr>
+        <w:t>Auth</w:t>
+      </w:r>
+      <w:proofErr w:type="spellEnd"/>
+      <w:r>
+        <w:rPr>
+          <w:rFonts w:ascii="Trebuchet MS" w:eastAsia="Times New Roman" w:hAnsi="Trebuchet MS" w:cs="Times New Roman"/>
+          <w:b/>
+          <w:bCs/>
+          <w:color w:val="274E13"/>
+          <w:sz w:val="26"/>
+          <w:szCs w:val="26"/>
+        </w:rPr>
+        <w:t xml:space="preserve"> system</w:t>
+      </w:r>
+    </w:p>
+    <w:p>
+      <w:pPr>
+        <w:rPr>
+          <w:rFonts w:ascii="Times New Roman" w:eastAsia="Times New Roman" w:hAnsi="Times New Roman" w:cs="Times New Roman"/>
+        </w:rPr>
+      </w:pPr>
+    </w:p>
+    <w:p>
+      <w:pPr>
+        <w:rPr>
+          <w:rFonts w:ascii="Times New Roman" w:eastAsia="Times New Roman" w:hAnsi="Times New Roman" w:cs="Times New Roman"/>
+        </w:rPr>
+      </w:pPr>
+      <w:r>
+        <w:rPr>
+          <w:rFonts w:ascii="Times New Roman" w:eastAsia="Times New Roman" w:hAnsi="Times New Roman" w:cs="Times New Roman"/>
+        </w:rPr>
+        <w:t xml:space="preserve">This task is to </w:t>
+      </w:r>
+      <w:r>
+        <w:rPr>
+          <w:rFonts w:ascii="Times New Roman" w:eastAsia="Times New Roman" w:hAnsi="Times New Roman" w:cs="Times New Roman"/>
+        </w:rPr>
+        <w:t xml:space="preserve">integrate with the </w:t>
+      </w:r>
+      <w:proofErr w:type="spellStart"/>
+      <w:r>
+        <w:rPr>
+          <w:rFonts w:ascii="Times New Roman" w:eastAsia="Times New Roman" w:hAnsi="Times New Roman" w:cs="Times New Roman"/>
+        </w:rPr>
+        <w:t>facebook</w:t>
+      </w:r>
+      <w:proofErr w:type="spellEnd"/>
+      <w:r>
+        <w:rPr>
+          <w:rFonts w:ascii="Times New Roman" w:eastAsia="Times New Roman" w:hAnsi="Times New Roman" w:cs="Times New Roman"/>
+        </w:rPr>
+        <w:t xml:space="preserve"> and google </w:t>
+      </w:r>
+      <w:proofErr w:type="spellStart"/>
+      <w:r>
+        <w:rPr>
+          <w:rFonts w:ascii="Times New Roman" w:eastAsia="Times New Roman" w:hAnsi="Times New Roman" w:cs="Times New Roman"/>
+        </w:rPr>
+        <w:t>auth</w:t>
+      </w:r>
+      <w:proofErr w:type="spellEnd"/>
+      <w:r>
+        <w:rPr>
+          <w:rFonts w:ascii="Times New Roman" w:eastAsia="Times New Roman" w:hAnsi="Times New Roman" w:cs="Times New Roman"/>
+        </w:rPr>
+        <w:t xml:space="preserve"> system to provide login functionality for the user. </w:t>
+      </w:r>
+    </w:p>
+    <w:p>
+      <w:pPr>
+        <w:pStyle w:val="ListParagraph"/>
         <w:numPr>
           <w:ilvl w:val="0"/>
-          <w:numId w:val="4"/>
+          <w:numId w:val="9"/>
         </w:numPr>
-        <w:textAlignment w:val="baseline"/>
-        <w:rPr>
-          <w:rFonts w:ascii="Arial" w:hAnsi="Arial" w:cs="Arial"/>
-          <w:color w:val="38761D"/>
-          <w:sz w:val="22"/>
-          <w:szCs w:val="22"/>
-        </w:rPr>
-      </w:pPr>
-      <w:r>
-        <w:rPr>
-          <w:rFonts w:ascii="Arial" w:hAnsi="Arial" w:cs="Arial"/>
-          <w:color w:val="38761D"/>
-          <w:sz w:val="22"/>
-          <w:szCs w:val="22"/>
-        </w:rPr>
-        <w:t xml:space="preserve">Create layout </w:t>
-      </w:r>
-    </w:p>
-    <w:p>
-      <w:pPr>
+        <w:rPr>
+          <w:rFonts w:ascii="Times New Roman" w:eastAsia="Times New Roman" w:hAnsi="Times New Roman" w:cs="Times New Roman"/>
+        </w:rPr>
+      </w:pPr>
+      <w:r>
+        <w:rPr>
+          <w:rFonts w:ascii="Times New Roman" w:eastAsia="Times New Roman" w:hAnsi="Times New Roman" w:cs="Times New Roman"/>
+        </w:rPr>
+        <w:t xml:space="preserve">Create required credentials for </w:t>
+      </w:r>
+      <w:proofErr w:type="spellStart"/>
+      <w:r>
+        <w:rPr>
+          <w:rFonts w:ascii="Times New Roman" w:eastAsia="Times New Roman" w:hAnsi="Times New Roman" w:cs="Times New Roman"/>
+        </w:rPr>
+        <w:t>facebook</w:t>
+      </w:r>
+      <w:proofErr w:type="spellEnd"/>
+      <w:r>
+        <w:rPr>
+          <w:rFonts w:ascii="Times New Roman" w:eastAsia="Times New Roman" w:hAnsi="Times New Roman" w:cs="Times New Roman"/>
+        </w:rPr>
+        <w:t xml:space="preserve"> and google auth.</w:t>
+      </w:r>
+    </w:p>
+    <w:p>
+      <w:pPr>
+        <w:pStyle w:val="ListParagraph"/>
         <w:numPr>
           <w:ilvl w:val="0"/>
-          <w:numId w:val="4"/>
+          <w:numId w:val="9"/>
         </w:numPr>
-        <w:textAlignment w:val="baseline"/>
-        <w:rPr>
-          <w:rFonts w:ascii="Arial" w:hAnsi="Arial" w:cs="Arial"/>
-          <w:color w:val="38761D"/>
-          <w:sz w:val="22"/>
-          <w:szCs w:val="22"/>
-        </w:rPr>
-      </w:pPr>
-      <w:r>
-        <w:rPr>
-          <w:rFonts w:ascii="Arial" w:hAnsi="Arial" w:cs="Arial"/>
-          <w:color w:val="38761D"/>
-          <w:sz w:val="22"/>
-          <w:szCs w:val="22"/>
-        </w:rPr>
-        <w:t xml:space="preserve">Something else </w:t>
-      </w:r>
-    </w:p>
-    <w:p>
-      <w:pPr>
-        <w:spacing w:after="240"/>
-        <w:rPr>
-          <w:rFonts w:ascii="Times New Roman" w:eastAsia="Times New Roman" w:hAnsi="Times New Roman" w:cs="Times New Roman"/>
-        </w:rPr>
-      </w:pPr>
+        <w:rPr>
+          <w:rFonts w:ascii="Times New Roman" w:eastAsia="Times New Roman" w:hAnsi="Times New Roman" w:cs="Times New Roman"/>
+        </w:rPr>
+      </w:pPr>
+      <w:r>
+        <w:rPr>
+          <w:rFonts w:ascii="Times New Roman" w:eastAsia="Times New Roman" w:hAnsi="Times New Roman" w:cs="Times New Roman"/>
+        </w:rPr>
+        <w:t>Integrate the code with required libraries.</w:t>
+      </w:r>
+    </w:p>
+    <w:p>
+      <w:pPr>
+        <w:pStyle w:val="ListParagraph"/>
+        <w:numPr>
+          <w:ilvl w:val="0"/>
+          <w:numId w:val="9"/>
+        </w:numPr>
+        <w:rPr>
+          <w:rFonts w:ascii="Times New Roman" w:eastAsia="Times New Roman" w:hAnsi="Times New Roman" w:cs="Times New Roman"/>
+        </w:rPr>
+      </w:pPr>
+      <w:r>
+        <w:rPr>
+          <w:rFonts w:ascii="Times New Roman" w:eastAsia="Times New Roman" w:hAnsi="Times New Roman" w:cs="Times New Roman"/>
+        </w:rPr>
+        <w:t>Add permissions and modify the required UI button.</w:t>
+      </w:r>
     </w:p>
     <w:p>
       <w:pPr>
         <w:spacing w:before="200"/>
         <w:outlineLvl w:val="1"/>
         <w:rPr>
-          <w:rFonts w:ascii="Times New Roman" w:eastAsia="Times New Roman" w:hAnsi="Times New Roman" w:cs="Times New Roman"/>
+          <w:rFonts w:ascii="Trebuchet MS" w:eastAsia="Times New Roman" w:hAnsi="Trebuchet MS" w:cs="Times New Roman"/>
           <w:b/>
           <w:bCs/>
-          <w:sz w:val="36"/>
-          <w:szCs w:val="36"/>
+          <w:color w:val="274E13"/>
+          <w:sz w:val="26"/>
+          <w:szCs w:val="26"/>
         </w:rPr>
       </w:pPr>
       <w:r>
@@ -1908,111 +2170,8 @@
           <w:sz w:val="26"/>
           <w:szCs w:val="26"/>
         </w:rPr>
-        <w:t xml:space="preserve">Task 4: </w:t>
-      </w:r>
-      <w:r>
-        <w:rPr>
-          <w:rFonts w:ascii="Trebuchet MS" w:eastAsia="Times New Roman" w:hAnsi="Trebuchet MS" w:cs="Times New Roman"/>
-          <w:b/>
-          <w:bCs/>
-          <w:color w:val="38761D"/>
-          <w:sz w:val="26"/>
-          <w:szCs w:val="26"/>
-        </w:rPr>
-        <w:t>Your Next Task</w:t>
-      </w:r>
-    </w:p>
-    <w:p>
-      <w:pPr>
-        <w:rPr>
-          <w:rFonts w:ascii="Times New Roman" w:eastAsia="Times New Roman" w:hAnsi="Times New Roman" w:cs="Times New Roman"/>
-        </w:rPr>
-      </w:pPr>
-    </w:p>
-    <w:p>
-      <w:pPr>
-        <w:rPr>
-          <w:rFonts w:ascii="Times New Roman" w:hAnsi="Times New Roman" w:cs="Times New Roman"/>
-        </w:rPr>
-      </w:pPr>
-      <w:r>
-        <w:rPr>
-          <w:rFonts w:ascii="Arial" w:hAnsi="Arial" w:cs="Arial"/>
-          <w:color w:val="38761D"/>
-          <w:sz w:val="22"/>
-          <w:szCs w:val="22"/>
-        </w:rPr>
-        <w:t>Describe the next task. List the subtasks. For example:</w:t>
-      </w:r>
-    </w:p>
-    <w:p>
-      <w:pPr>
-        <w:numPr>
-          <w:ilvl w:val="0"/>
-          <w:numId w:val="5"/>
-        </w:numPr>
-        <w:textAlignment w:val="baseline"/>
-        <w:rPr>
-          <w:rFonts w:ascii="Arial" w:hAnsi="Arial" w:cs="Arial"/>
-          <w:color w:val="38761D"/>
-          <w:sz w:val="22"/>
-          <w:szCs w:val="22"/>
-        </w:rPr>
-      </w:pPr>
-      <w:r>
-        <w:rPr>
-          <w:rFonts w:ascii="Arial" w:hAnsi="Arial" w:cs="Arial"/>
-          <w:color w:val="38761D"/>
-          <w:sz w:val="22"/>
-          <w:szCs w:val="22"/>
-        </w:rPr>
-        <w:t xml:space="preserve">Create layout </w:t>
-      </w:r>
-    </w:p>
-    <w:p>
-      <w:pPr>
-        <w:numPr>
-          <w:ilvl w:val="0"/>
-          <w:numId w:val="5"/>
-        </w:numPr>
-        <w:textAlignment w:val="baseline"/>
-        <w:rPr>
-          <w:rFonts w:ascii="Arial" w:hAnsi="Arial" w:cs="Arial"/>
-          <w:color w:val="38761D"/>
-          <w:sz w:val="22"/>
-          <w:szCs w:val="22"/>
-        </w:rPr>
-      </w:pPr>
-      <w:r>
-        <w:rPr>
-          <w:rFonts w:ascii="Arial" w:hAnsi="Arial" w:cs="Arial"/>
-          <w:color w:val="38761D"/>
-          <w:sz w:val="22"/>
-          <w:szCs w:val="22"/>
-        </w:rPr>
-        <w:t xml:space="preserve">Something else </w:t>
-      </w:r>
-    </w:p>
-    <w:p>
-      <w:pPr>
-        <w:spacing w:after="240"/>
-        <w:rPr>
-          <w:rFonts w:ascii="Times New Roman" w:eastAsia="Times New Roman" w:hAnsi="Times New Roman" w:cs="Times New Roman"/>
-        </w:rPr>
-      </w:pPr>
-    </w:p>
-    <w:p>
-      <w:pPr>
-        <w:spacing w:before="200"/>
-        <w:outlineLvl w:val="1"/>
-        <w:rPr>
-          <w:rFonts w:ascii="Times New Roman" w:eastAsia="Times New Roman" w:hAnsi="Times New Roman" w:cs="Times New Roman"/>
-          <w:b/>
-          <w:bCs/>
-          <w:sz w:val="36"/>
-          <w:szCs w:val="36"/>
-        </w:rPr>
-      </w:pPr>
+        <w:t>Task 4</w:t>
+      </w:r>
       <w:r>
         <w:rPr>
           <w:rFonts w:ascii="Trebuchet MS" w:eastAsia="Times New Roman" w:hAnsi="Trebuchet MS" w:cs="Times New Roman"/>
@@ -2022,98 +2181,338 @@
           <w:sz w:val="26"/>
           <w:szCs w:val="26"/>
         </w:rPr>
-        <w:t xml:space="preserve">Task 5: </w:t>
+        <w:t xml:space="preserve">: </w:t>
       </w:r>
       <w:r>
         <w:rPr>
           <w:rFonts w:ascii="Trebuchet MS" w:eastAsia="Times New Roman" w:hAnsi="Trebuchet MS" w:cs="Times New Roman"/>
           <w:b/>
           <w:bCs/>
-          <w:color w:val="38761D"/>
+          <w:color w:val="274E13"/>
           <w:sz w:val="26"/>
           <w:szCs w:val="26"/>
         </w:rPr>
-        <w:t>Your Next Task</w:t>
-      </w:r>
-    </w:p>
-    <w:p>
-      <w:pPr>
-        <w:rPr>
-          <w:rFonts w:ascii="Times New Roman" w:eastAsia="Times New Roman" w:hAnsi="Times New Roman" w:cs="Times New Roman"/>
-        </w:rPr>
-      </w:pPr>
-    </w:p>
-    <w:p>
-      <w:pPr>
-        <w:rPr>
-          <w:rFonts w:ascii="Times New Roman" w:hAnsi="Times New Roman" w:cs="Times New Roman"/>
-        </w:rPr>
-      </w:pPr>
-      <w:r>
-        <w:rPr>
-          <w:rFonts w:ascii="Arial" w:hAnsi="Arial" w:cs="Arial"/>
-          <w:color w:val="38761D"/>
-          <w:sz w:val="22"/>
-          <w:szCs w:val="22"/>
-        </w:rPr>
-        <w:t>Describe the next task. List the subtasks. For example:</w:t>
-      </w:r>
-    </w:p>
-    <w:p>
-      <w:pPr>
+        <w:t xml:space="preserve">Building And integration with </w:t>
+      </w:r>
+      <w:proofErr w:type="spellStart"/>
+      <w:r>
+        <w:rPr>
+          <w:rFonts w:ascii="Trebuchet MS" w:eastAsia="Times New Roman" w:hAnsi="Trebuchet MS" w:cs="Times New Roman"/>
+          <w:b/>
+          <w:bCs/>
+          <w:color w:val="274E13"/>
+          <w:sz w:val="26"/>
+          <w:szCs w:val="26"/>
+        </w:rPr>
+        <w:t>ContentProviders</w:t>
+      </w:r>
+      <w:proofErr w:type="spellEnd"/>
+    </w:p>
+    <w:p>
+      <w:pPr>
+        <w:rPr>
+          <w:rFonts w:ascii="Times New Roman" w:eastAsia="Times New Roman" w:hAnsi="Times New Roman" w:cs="Times New Roman"/>
+        </w:rPr>
+      </w:pPr>
+    </w:p>
+    <w:p>
+      <w:pPr>
+        <w:rPr>
+          <w:rFonts w:ascii="Times New Roman" w:eastAsia="Times New Roman" w:hAnsi="Times New Roman" w:cs="Times New Roman"/>
+        </w:rPr>
+      </w:pPr>
+      <w:r>
+        <w:rPr>
+          <w:rFonts w:ascii="Times New Roman" w:eastAsia="Times New Roman" w:hAnsi="Times New Roman" w:cs="Times New Roman"/>
+        </w:rPr>
+        <w:t xml:space="preserve">This task is to </w:t>
+      </w:r>
+      <w:r>
+        <w:rPr>
+          <w:rFonts w:ascii="Times New Roman" w:eastAsia="Times New Roman" w:hAnsi="Times New Roman" w:cs="Times New Roman"/>
+        </w:rPr>
+        <w:t xml:space="preserve">build and </w:t>
+      </w:r>
+      <w:r>
+        <w:rPr>
+          <w:rFonts w:ascii="Times New Roman" w:eastAsia="Times New Roman" w:hAnsi="Times New Roman" w:cs="Times New Roman"/>
+        </w:rPr>
+        <w:t xml:space="preserve">integrate </w:t>
+      </w:r>
+      <w:r>
+        <w:rPr>
+          <w:rFonts w:ascii="Times New Roman" w:eastAsia="Times New Roman" w:hAnsi="Times New Roman" w:cs="Times New Roman"/>
+        </w:rPr>
+        <w:t xml:space="preserve">the app with the content providers. </w:t>
+      </w:r>
+    </w:p>
+    <w:p>
+      <w:pPr>
+        <w:pStyle w:val="ListParagraph"/>
         <w:numPr>
           <w:ilvl w:val="0"/>
-          <w:numId w:val="6"/>
+          <w:numId w:val="10"/>
         </w:numPr>
-        <w:textAlignment w:val="baseline"/>
-        <w:rPr>
-          <w:rFonts w:ascii="Arial" w:hAnsi="Arial" w:cs="Arial"/>
-          <w:color w:val="38761D"/>
-          <w:sz w:val="22"/>
-          <w:szCs w:val="22"/>
-        </w:rPr>
-      </w:pPr>
-      <w:r>
-        <w:rPr>
-          <w:rFonts w:ascii="Arial" w:hAnsi="Arial" w:cs="Arial"/>
-          <w:color w:val="38761D"/>
-          <w:sz w:val="22"/>
-          <w:szCs w:val="22"/>
-        </w:rPr>
-        <w:t xml:space="preserve">Create layout </w:t>
-      </w:r>
-    </w:p>
-    <w:p>
-      <w:pPr>
+        <w:rPr>
+          <w:rFonts w:ascii="Times New Roman" w:eastAsia="Times New Roman" w:hAnsi="Times New Roman" w:cs="Times New Roman"/>
+        </w:rPr>
+      </w:pPr>
+      <w:r>
+        <w:rPr>
+          <w:rFonts w:ascii="Times New Roman" w:eastAsia="Times New Roman" w:hAnsi="Times New Roman" w:cs="Times New Roman"/>
+        </w:rPr>
+        <w:t>Define the contract for the application</w:t>
+      </w:r>
+    </w:p>
+    <w:p>
+      <w:pPr>
+        <w:pStyle w:val="ListParagraph"/>
         <w:numPr>
           <w:ilvl w:val="0"/>
-          <w:numId w:val="6"/>
+          <w:numId w:val="10"/>
         </w:numPr>
-        <w:textAlignment w:val="baseline"/>
-        <w:rPr>
-          <w:rFonts w:ascii="Arial" w:hAnsi="Arial" w:cs="Arial"/>
-          <w:color w:val="38761D"/>
-          <w:sz w:val="22"/>
-          <w:szCs w:val="22"/>
-        </w:rPr>
-      </w:pPr>
-      <w:r>
-        <w:rPr>
-          <w:rFonts w:ascii="Arial" w:hAnsi="Arial" w:cs="Arial"/>
-          <w:color w:val="38761D"/>
-          <w:sz w:val="22"/>
-          <w:szCs w:val="22"/>
-        </w:rPr>
-        <w:t xml:space="preserve">Something else </w:t>
-      </w:r>
-    </w:p>
-    <w:p>
-      <w:pPr>
-        <w:spacing w:after="240"/>
-        <w:rPr>
-          <w:rFonts w:ascii="Times New Roman" w:eastAsia="Times New Roman" w:hAnsi="Times New Roman" w:cs="Times New Roman"/>
-        </w:rPr>
-      </w:pPr>
+        <w:rPr>
+          <w:rFonts w:ascii="Times New Roman" w:eastAsia="Times New Roman" w:hAnsi="Times New Roman" w:cs="Times New Roman"/>
+        </w:rPr>
+      </w:pPr>
+      <w:r>
+        <w:rPr>
+          <w:rFonts w:ascii="Times New Roman" w:eastAsia="Times New Roman" w:hAnsi="Times New Roman" w:cs="Times New Roman"/>
+        </w:rPr>
+        <w:t>Create a DB helper to create the database</w:t>
+      </w:r>
+    </w:p>
+    <w:p>
+      <w:pPr>
+        <w:pStyle w:val="ListParagraph"/>
+        <w:numPr>
+          <w:ilvl w:val="0"/>
+          <w:numId w:val="10"/>
+        </w:numPr>
+        <w:rPr>
+          <w:rFonts w:ascii="Times New Roman" w:eastAsia="Times New Roman" w:hAnsi="Times New Roman" w:cs="Times New Roman"/>
+        </w:rPr>
+      </w:pPr>
+      <w:r>
+        <w:rPr>
+          <w:rFonts w:ascii="Times New Roman" w:eastAsia="Times New Roman" w:hAnsi="Times New Roman" w:cs="Times New Roman"/>
+        </w:rPr>
+        <w:t xml:space="preserve">Implement the URI </w:t>
+      </w:r>
+      <w:proofErr w:type="spellStart"/>
+      <w:r>
+        <w:rPr>
+          <w:rFonts w:ascii="Times New Roman" w:eastAsia="Times New Roman" w:hAnsi="Times New Roman" w:cs="Times New Roman"/>
+        </w:rPr>
+        <w:t>mather</w:t>
+      </w:r>
+      <w:proofErr w:type="spellEnd"/>
+    </w:p>
+    <w:p>
+      <w:pPr>
+        <w:pStyle w:val="ListParagraph"/>
+        <w:numPr>
+          <w:ilvl w:val="0"/>
+          <w:numId w:val="10"/>
+        </w:numPr>
+        <w:rPr>
+          <w:rFonts w:ascii="Times New Roman" w:eastAsia="Times New Roman" w:hAnsi="Times New Roman" w:cs="Times New Roman"/>
+        </w:rPr>
+      </w:pPr>
+      <w:r>
+        <w:rPr>
+          <w:rFonts w:ascii="Times New Roman" w:eastAsia="Times New Roman" w:hAnsi="Times New Roman" w:cs="Times New Roman"/>
+        </w:rPr>
+        <w:t>Implement the CRUD operations in the content provider</w:t>
+      </w:r>
+    </w:p>
+    <w:p>
+      <w:pPr>
+        <w:pStyle w:val="ListParagraph"/>
+        <w:numPr>
+          <w:ilvl w:val="0"/>
+          <w:numId w:val="10"/>
+        </w:numPr>
+        <w:rPr>
+          <w:rFonts w:ascii="Times New Roman" w:eastAsia="Times New Roman" w:hAnsi="Times New Roman" w:cs="Times New Roman"/>
+        </w:rPr>
+      </w:pPr>
+      <w:r>
+        <w:rPr>
+          <w:rFonts w:ascii="Times New Roman" w:eastAsia="Times New Roman" w:hAnsi="Times New Roman" w:cs="Times New Roman"/>
+        </w:rPr>
+        <w:t>Integrate the adapter with content provider.</w:t>
+      </w:r>
+      <w:r>
+        <w:rPr>
+          <w:rFonts w:ascii="Times New Roman" w:eastAsia="Times New Roman" w:hAnsi="Times New Roman" w:cs="Times New Roman"/>
+        </w:rPr>
+        <w:t xml:space="preserve"> </w:t>
+      </w:r>
+    </w:p>
+    <w:p>
+      <w:pPr>
+        <w:spacing w:before="200"/>
+        <w:outlineLvl w:val="1"/>
+        <w:rPr>
+          <w:rFonts w:ascii="Times New Roman" w:eastAsia="Times New Roman" w:hAnsi="Times New Roman" w:cs="Times New Roman"/>
+          <w:b/>
+          <w:bCs/>
+          <w:sz w:val="36"/>
+          <w:szCs w:val="36"/>
+        </w:rPr>
+      </w:pPr>
+      <w:r>
+        <w:rPr>
+          <w:rFonts w:ascii="Trebuchet MS" w:eastAsia="Times New Roman" w:hAnsi="Trebuchet MS" w:cs="Times New Roman"/>
+          <w:b/>
+          <w:bCs/>
+          <w:color w:val="000000"/>
+          <w:sz w:val="26"/>
+          <w:szCs w:val="26"/>
+        </w:rPr>
+        <w:t xml:space="preserve">Task </w:t>
+      </w:r>
+      <w:r>
+        <w:rPr>
+          <w:rFonts w:ascii="Trebuchet MS" w:eastAsia="Times New Roman" w:hAnsi="Trebuchet MS" w:cs="Times New Roman"/>
+          <w:b/>
+          <w:bCs/>
+          <w:color w:val="000000"/>
+          <w:sz w:val="26"/>
+          <w:szCs w:val="26"/>
+        </w:rPr>
+        <w:t>5</w:t>
+      </w:r>
+      <w:r>
+        <w:rPr>
+          <w:rFonts w:ascii="Trebuchet MS" w:eastAsia="Times New Roman" w:hAnsi="Trebuchet MS" w:cs="Times New Roman"/>
+          <w:b/>
+          <w:bCs/>
+          <w:color w:val="000000"/>
+          <w:sz w:val="26"/>
+          <w:szCs w:val="26"/>
+        </w:rPr>
+        <w:t xml:space="preserve">: </w:t>
+      </w:r>
+      <w:r>
+        <w:rPr>
+          <w:rFonts w:ascii="Trebuchet MS" w:eastAsia="Times New Roman" w:hAnsi="Trebuchet MS" w:cs="Times New Roman"/>
+          <w:b/>
+          <w:bCs/>
+          <w:color w:val="274E13"/>
+          <w:sz w:val="26"/>
+          <w:szCs w:val="26"/>
+        </w:rPr>
+        <w:t>Adding Share and Filter functionality</w:t>
+      </w:r>
+    </w:p>
+    <w:p>
+      <w:pPr>
+        <w:spacing w:before="200"/>
+        <w:outlineLvl w:val="1"/>
+        <w:rPr>
+          <w:rFonts w:ascii="Times New Roman" w:eastAsia="Times New Roman" w:hAnsi="Times New Roman" w:cs="Times New Roman"/>
+        </w:rPr>
+      </w:pPr>
+      <w:r>
+        <w:rPr>
+          <w:rFonts w:ascii="Times New Roman" w:eastAsia="Times New Roman" w:hAnsi="Times New Roman" w:cs="Times New Roman"/>
+        </w:rPr>
+        <w:t xml:space="preserve">This task is to </w:t>
+      </w:r>
+      <w:r>
+        <w:rPr>
+          <w:rFonts w:ascii="Times New Roman" w:eastAsia="Times New Roman" w:hAnsi="Times New Roman" w:cs="Times New Roman"/>
+        </w:rPr>
+        <w:t>adding share and filter functionality.</w:t>
+      </w:r>
+    </w:p>
+    <w:p>
+      <w:pPr>
+        <w:pStyle w:val="ListParagraph"/>
+        <w:numPr>
+          <w:ilvl w:val="0"/>
+          <w:numId w:val="11"/>
+        </w:numPr>
+        <w:spacing w:before="200"/>
+        <w:outlineLvl w:val="1"/>
+        <w:rPr>
+          <w:rFonts w:ascii="Times New Roman" w:eastAsia="Times New Roman" w:hAnsi="Times New Roman" w:cs="Times New Roman"/>
+        </w:rPr>
+      </w:pPr>
+      <w:r>
+        <w:rPr>
+          <w:rFonts w:ascii="Times New Roman" w:eastAsia="Times New Roman" w:hAnsi="Times New Roman" w:cs="Times New Roman"/>
+        </w:rPr>
+        <w:t>Add the share button in the UI.</w:t>
+      </w:r>
+    </w:p>
+    <w:p>
+      <w:pPr>
+        <w:pStyle w:val="ListParagraph"/>
+        <w:numPr>
+          <w:ilvl w:val="0"/>
+          <w:numId w:val="11"/>
+        </w:numPr>
+        <w:spacing w:before="200"/>
+        <w:outlineLvl w:val="1"/>
+        <w:rPr>
+          <w:rFonts w:ascii="Times New Roman" w:eastAsia="Times New Roman" w:hAnsi="Times New Roman" w:cs="Times New Roman"/>
+        </w:rPr>
+      </w:pPr>
+      <w:r>
+        <w:rPr>
+          <w:rFonts w:ascii="Times New Roman" w:eastAsia="Times New Roman" w:hAnsi="Times New Roman" w:cs="Times New Roman"/>
+        </w:rPr>
+        <w:t>Implement the image share functionality</w:t>
+      </w:r>
+    </w:p>
+    <w:p>
+      <w:pPr>
+        <w:pStyle w:val="ListParagraph"/>
+        <w:numPr>
+          <w:ilvl w:val="0"/>
+          <w:numId w:val="11"/>
+        </w:numPr>
+        <w:spacing w:before="200"/>
+        <w:outlineLvl w:val="1"/>
+        <w:rPr>
+          <w:rFonts w:ascii="Times New Roman" w:eastAsia="Times New Roman" w:hAnsi="Times New Roman" w:cs="Times New Roman"/>
+        </w:rPr>
+      </w:pPr>
+      <w:r>
+        <w:rPr>
+          <w:rFonts w:ascii="Times New Roman" w:eastAsia="Times New Roman" w:hAnsi="Times New Roman" w:cs="Times New Roman"/>
+        </w:rPr>
+        <w:t>Add the filter button and also add multiple options in it.</w:t>
+      </w:r>
+    </w:p>
+    <w:p>
+      <w:pPr>
+        <w:pStyle w:val="ListParagraph"/>
+        <w:numPr>
+          <w:ilvl w:val="0"/>
+          <w:numId w:val="11"/>
+        </w:numPr>
+        <w:spacing w:before="200"/>
+        <w:outlineLvl w:val="1"/>
+        <w:rPr>
+          <w:rFonts w:ascii="Times New Roman" w:eastAsia="Times New Roman" w:hAnsi="Times New Roman" w:cs="Times New Roman"/>
+        </w:rPr>
+      </w:pPr>
+      <w:r>
+        <w:rPr>
+          <w:rFonts w:ascii="Times New Roman" w:eastAsia="Times New Roman" w:hAnsi="Times New Roman" w:cs="Times New Roman"/>
+        </w:rPr>
+        <w:t>Implement the functionality for each filter option.</w:t>
+      </w:r>
+      <w:r>
+        <w:rPr>
+          <w:rFonts w:ascii="Times New Roman" w:eastAsia="Times New Roman" w:hAnsi="Times New Roman" w:cs="Times New Roman"/>
+        </w:rPr>
+        <w:t xml:space="preserve"> </w:t>
+      </w:r>
       <w:r>
         <w:rPr>
           <w:rFonts w:ascii="Times New Roman" w:eastAsia="Times New Roman" w:hAnsi="Times New Roman" w:cs="Times New Roman"/>
@@ -2141,6 +2540,304 @@
 <file path=word/numbering.xml><?xml version="1.0" encoding="utf-8"?>
 <w:numbering xmlns:wpc="http://schemas.microsoft.com/office/word/2010/wordprocessingCanvas" xmlns:mo="http://schemas.microsoft.com/office/mac/office/2008/main" xmlns:mc="http://schemas.openxmlformats.org/markup-compatibility/2006" xmlns:mv="urn:schemas-microsoft-com:mac:vml" xmlns:o="urn:schemas-microsoft-com:office:office" xmlns:r="http://schemas.openxmlformats.org/officeDocument/2006/relationships" xmlns:m="http://schemas.openxmlformats.org/officeDocument/2006/math" xmlns:v="urn:schemas-microsoft-com:vml" xmlns:wp14="http://schemas.microsoft.com/office/word/2010/wordprocessingDrawing" xmlns:wp="http://schemas.openxmlformats.org/drawingml/2006/wordprocessingDrawing" xmlns:w10="urn:schemas-microsoft-com:office:word" xmlns:w="http://schemas.openxmlformats.org/wordprocessingml/2006/main" xmlns:w14="http://schemas.microsoft.com/office/word/2010/wordml" xmlns:w15="http://schemas.microsoft.com/office/word/2012/wordml" xmlns:wpg="http://schemas.microsoft.com/office/word/2010/wordprocessingGroup" xmlns:wpi="http://schemas.microsoft.com/office/word/2010/wordprocessingInk" xmlns:wne="http://schemas.microsoft.com/office/word/2006/wordml" xmlns:wps="http://schemas.microsoft.com/office/word/2010/wordprocessingShape" mc:Ignorable="w14 w15 wp14">
   <w:abstractNum w:abstractNumId="0">
+    <w:nsid w:val="0E7F5756"/>
+    <w:multiLevelType w:val="multilevel"/>
+    <w:tmpl w:val="F87430B8"/>
+    <w:lvl w:ilvl="0">
+      <w:start w:val="1"/>
+      <w:numFmt w:val="bullet"/>
+      <w:lvlText w:val=""/>
+      <w:lvlJc w:val="left"/>
+      <w:pPr>
+        <w:tabs>
+          <w:tab w:val="num" w:pos="720"/>
+        </w:tabs>
+        <w:ind w:left="720" w:hanging="360"/>
+      </w:pPr>
+      <w:rPr>
+        <w:rFonts w:ascii="Symbol" w:hAnsi="Symbol" w:hint="default"/>
+        <w:sz w:val="20"/>
+      </w:rPr>
+    </w:lvl>
+    <w:lvl w:ilvl="1" w:tentative="1">
+      <w:start w:val="1"/>
+      <w:numFmt w:val="bullet"/>
+      <w:lvlText w:val="o"/>
+      <w:lvlJc w:val="left"/>
+      <w:pPr>
+        <w:tabs>
+          <w:tab w:val="num" w:pos="1440"/>
+        </w:tabs>
+        <w:ind w:left="1440" w:hanging="360"/>
+      </w:pPr>
+      <w:rPr>
+        <w:rFonts w:ascii="Courier New" w:hAnsi="Courier New" w:hint="default"/>
+        <w:sz w:val="20"/>
+      </w:rPr>
+    </w:lvl>
+    <w:lvl w:ilvl="2" w:tentative="1">
+      <w:start w:val="1"/>
+      <w:numFmt w:val="bullet"/>
+      <w:lvlText w:val=""/>
+      <w:lvlJc w:val="left"/>
+      <w:pPr>
+        <w:tabs>
+          <w:tab w:val="num" w:pos="2160"/>
+        </w:tabs>
+        <w:ind w:left="2160" w:hanging="360"/>
+      </w:pPr>
+      <w:rPr>
+        <w:rFonts w:ascii="Wingdings" w:hAnsi="Wingdings" w:hint="default"/>
+        <w:sz w:val="20"/>
+      </w:rPr>
+    </w:lvl>
+    <w:lvl w:ilvl="3" w:tentative="1">
+      <w:start w:val="1"/>
+      <w:numFmt w:val="bullet"/>
+      <w:lvlText w:val=""/>
+      <w:lvlJc w:val="left"/>
+      <w:pPr>
+        <w:tabs>
+          <w:tab w:val="num" w:pos="2880"/>
+        </w:tabs>
+        <w:ind w:left="2880" w:hanging="360"/>
+      </w:pPr>
+      <w:rPr>
+        <w:rFonts w:ascii="Wingdings" w:hAnsi="Wingdings" w:hint="default"/>
+        <w:sz w:val="20"/>
+      </w:rPr>
+    </w:lvl>
+    <w:lvl w:ilvl="4" w:tentative="1">
+      <w:start w:val="1"/>
+      <w:numFmt w:val="bullet"/>
+      <w:lvlText w:val=""/>
+      <w:lvlJc w:val="left"/>
+      <w:pPr>
+        <w:tabs>
+          <w:tab w:val="num" w:pos="3600"/>
+        </w:tabs>
+        <w:ind w:left="3600" w:hanging="360"/>
+      </w:pPr>
+      <w:rPr>
+        <w:rFonts w:ascii="Wingdings" w:hAnsi="Wingdings" w:hint="default"/>
+        <w:sz w:val="20"/>
+      </w:rPr>
+    </w:lvl>
+    <w:lvl w:ilvl="5" w:tentative="1">
+      <w:start w:val="1"/>
+      <w:numFmt w:val="bullet"/>
+      <w:lvlText w:val=""/>
+      <w:lvlJc w:val="left"/>
+      <w:pPr>
+        <w:tabs>
+          <w:tab w:val="num" w:pos="4320"/>
+        </w:tabs>
+        <w:ind w:left="4320" w:hanging="360"/>
+      </w:pPr>
+      <w:rPr>
+        <w:rFonts w:ascii="Wingdings" w:hAnsi="Wingdings" w:hint="default"/>
+        <w:sz w:val="20"/>
+      </w:rPr>
+    </w:lvl>
+    <w:lvl w:ilvl="6" w:tentative="1">
+      <w:start w:val="1"/>
+      <w:numFmt w:val="bullet"/>
+      <w:lvlText w:val=""/>
+      <w:lvlJc w:val="left"/>
+      <w:pPr>
+        <w:tabs>
+          <w:tab w:val="num" w:pos="5040"/>
+        </w:tabs>
+        <w:ind w:left="5040" w:hanging="360"/>
+      </w:pPr>
+      <w:rPr>
+        <w:rFonts w:ascii="Wingdings" w:hAnsi="Wingdings" w:hint="default"/>
+        <w:sz w:val="20"/>
+      </w:rPr>
+    </w:lvl>
+    <w:lvl w:ilvl="7" w:tentative="1">
+      <w:start w:val="1"/>
+      <w:numFmt w:val="bullet"/>
+      <w:lvlText w:val=""/>
+      <w:lvlJc w:val="left"/>
+      <w:pPr>
+        <w:tabs>
+          <w:tab w:val="num" w:pos="5760"/>
+        </w:tabs>
+        <w:ind w:left="5760" w:hanging="360"/>
+      </w:pPr>
+      <w:rPr>
+        <w:rFonts w:ascii="Wingdings" w:hAnsi="Wingdings" w:hint="default"/>
+        <w:sz w:val="20"/>
+      </w:rPr>
+    </w:lvl>
+    <w:lvl w:ilvl="8" w:tentative="1">
+      <w:start w:val="1"/>
+      <w:numFmt w:val="bullet"/>
+      <w:lvlText w:val=""/>
+      <w:lvlJc w:val="left"/>
+      <w:pPr>
+        <w:tabs>
+          <w:tab w:val="num" w:pos="6480"/>
+        </w:tabs>
+        <w:ind w:left="6480" w:hanging="360"/>
+      </w:pPr>
+      <w:rPr>
+        <w:rFonts w:ascii="Wingdings" w:hAnsi="Wingdings" w:hint="default"/>
+        <w:sz w:val="20"/>
+      </w:rPr>
+    </w:lvl>
+  </w:abstractNum>
+  <w:abstractNum w:abstractNumId="1">
+    <w:nsid w:val="13567C8F"/>
+    <w:multiLevelType w:val="multilevel"/>
+    <w:tmpl w:val="F87430B8"/>
+    <w:lvl w:ilvl="0">
+      <w:start w:val="1"/>
+      <w:numFmt w:val="bullet"/>
+      <w:lvlText w:val=""/>
+      <w:lvlJc w:val="left"/>
+      <w:pPr>
+        <w:tabs>
+          <w:tab w:val="num" w:pos="720"/>
+        </w:tabs>
+        <w:ind w:left="720" w:hanging="360"/>
+      </w:pPr>
+      <w:rPr>
+        <w:rFonts w:ascii="Symbol" w:hAnsi="Symbol" w:hint="default"/>
+        <w:sz w:val="20"/>
+      </w:rPr>
+    </w:lvl>
+    <w:lvl w:ilvl="1" w:tentative="1">
+      <w:start w:val="1"/>
+      <w:numFmt w:val="bullet"/>
+      <w:lvlText w:val="o"/>
+      <w:lvlJc w:val="left"/>
+      <w:pPr>
+        <w:tabs>
+          <w:tab w:val="num" w:pos="1440"/>
+        </w:tabs>
+        <w:ind w:left="1440" w:hanging="360"/>
+      </w:pPr>
+      <w:rPr>
+        <w:rFonts w:ascii="Courier New" w:hAnsi="Courier New" w:hint="default"/>
+        <w:sz w:val="20"/>
+      </w:rPr>
+    </w:lvl>
+    <w:lvl w:ilvl="2" w:tentative="1">
+      <w:start w:val="1"/>
+      <w:numFmt w:val="bullet"/>
+      <w:lvlText w:val=""/>
+      <w:lvlJc w:val="left"/>
+      <w:pPr>
+        <w:tabs>
+          <w:tab w:val="num" w:pos="2160"/>
+        </w:tabs>
+        <w:ind w:left="2160" w:hanging="360"/>
+      </w:pPr>
+      <w:rPr>
+        <w:rFonts w:ascii="Wingdings" w:hAnsi="Wingdings" w:hint="default"/>
+        <w:sz w:val="20"/>
+      </w:rPr>
+    </w:lvl>
+    <w:lvl w:ilvl="3" w:tentative="1">
+      <w:start w:val="1"/>
+      <w:numFmt w:val="bullet"/>
+      <w:lvlText w:val=""/>
+      <w:lvlJc w:val="left"/>
+      <w:pPr>
+        <w:tabs>
+          <w:tab w:val="num" w:pos="2880"/>
+        </w:tabs>
+        <w:ind w:left="2880" w:hanging="360"/>
+      </w:pPr>
+      <w:rPr>
+        <w:rFonts w:ascii="Wingdings" w:hAnsi="Wingdings" w:hint="default"/>
+        <w:sz w:val="20"/>
+      </w:rPr>
+    </w:lvl>
+    <w:lvl w:ilvl="4" w:tentative="1">
+      <w:start w:val="1"/>
+      <w:numFmt w:val="bullet"/>
+      <w:lvlText w:val=""/>
+      <w:lvlJc w:val="left"/>
+      <w:pPr>
+        <w:tabs>
+          <w:tab w:val="num" w:pos="3600"/>
+        </w:tabs>
+        <w:ind w:left="3600" w:hanging="360"/>
+      </w:pPr>
+      <w:rPr>
+        <w:rFonts w:ascii="Wingdings" w:hAnsi="Wingdings" w:hint="default"/>
+        <w:sz w:val="20"/>
+      </w:rPr>
+    </w:lvl>
+    <w:lvl w:ilvl="5" w:tentative="1">
+      <w:start w:val="1"/>
+      <w:numFmt w:val="bullet"/>
+      <w:lvlText w:val=""/>
+      <w:lvlJc w:val="left"/>
+      <w:pPr>
+        <w:tabs>
+          <w:tab w:val="num" w:pos="4320"/>
+        </w:tabs>
+        <w:ind w:left="4320" w:hanging="360"/>
+      </w:pPr>
+      <w:rPr>
+        <w:rFonts w:ascii="Wingdings" w:hAnsi="Wingdings" w:hint="default"/>
+        <w:sz w:val="20"/>
+      </w:rPr>
+    </w:lvl>
+    <w:lvl w:ilvl="6" w:tentative="1">
+      <w:start w:val="1"/>
+      <w:numFmt w:val="bullet"/>
+      <w:lvlText w:val=""/>
+      <w:lvlJc w:val="left"/>
+      <w:pPr>
+        <w:tabs>
+          <w:tab w:val="num" w:pos="5040"/>
+        </w:tabs>
+        <w:ind w:left="5040" w:hanging="360"/>
+      </w:pPr>
+      <w:rPr>
+        <w:rFonts w:ascii="Wingdings" w:hAnsi="Wingdings" w:hint="default"/>
+        <w:sz w:val="20"/>
+      </w:rPr>
+    </w:lvl>
+    <w:lvl w:ilvl="7" w:tentative="1">
+      <w:start w:val="1"/>
+      <w:numFmt w:val="bullet"/>
+      <w:lvlText w:val=""/>
+      <w:lvlJc w:val="left"/>
+      <w:pPr>
+        <w:tabs>
+          <w:tab w:val="num" w:pos="5760"/>
+        </w:tabs>
+        <w:ind w:left="5760" w:hanging="360"/>
+      </w:pPr>
+      <w:rPr>
+        <w:rFonts w:ascii="Wingdings" w:hAnsi="Wingdings" w:hint="default"/>
+        <w:sz w:val="20"/>
+      </w:rPr>
+    </w:lvl>
+    <w:lvl w:ilvl="8" w:tentative="1">
+      <w:start w:val="1"/>
+      <w:numFmt w:val="bullet"/>
+      <w:lvlText w:val=""/>
+      <w:lvlJc w:val="left"/>
+      <w:pPr>
+        <w:tabs>
+          <w:tab w:val="num" w:pos="6480"/>
+        </w:tabs>
+        <w:ind w:left="6480" w:hanging="360"/>
+      </w:pPr>
+      <w:rPr>
+        <w:rFonts w:ascii="Wingdings" w:hAnsi="Wingdings" w:hint="default"/>
+        <w:sz w:val="20"/>
+      </w:rPr>
+    </w:lvl>
+  </w:abstractNum>
+  <w:abstractNum w:abstractNumId="2">
     <w:nsid w:val="13F54957"/>
     <w:multiLevelType w:val="multilevel"/>
     <w:tmpl w:val="810C1BA6"/>
@@ -2289,7 +2986,7 @@
       </w:rPr>
     </w:lvl>
   </w:abstractNum>
-  <w:abstractNum w:abstractNumId="1">
+  <w:abstractNum w:abstractNumId="3">
     <w:nsid w:val="205D3E87"/>
     <w:multiLevelType w:val="multilevel"/>
     <w:tmpl w:val="F87430B8"/>
@@ -2438,7 +3135,7 @@
       </w:rPr>
     </w:lvl>
   </w:abstractNum>
-  <w:abstractNum w:abstractNumId="2">
+  <w:abstractNum w:abstractNumId="4">
     <w:nsid w:val="31F65E7A"/>
     <w:multiLevelType w:val="multilevel"/>
     <w:tmpl w:val="7554AE48"/>
@@ -2587,7 +3284,305 @@
       </w:rPr>
     </w:lvl>
   </w:abstractNum>
-  <w:abstractNum w:abstractNumId="3">
+  <w:abstractNum w:abstractNumId="5">
+    <w:nsid w:val="39343119"/>
+    <w:multiLevelType w:val="multilevel"/>
+    <w:tmpl w:val="F87430B8"/>
+    <w:lvl w:ilvl="0">
+      <w:start w:val="1"/>
+      <w:numFmt w:val="bullet"/>
+      <w:lvlText w:val=""/>
+      <w:lvlJc w:val="left"/>
+      <w:pPr>
+        <w:tabs>
+          <w:tab w:val="num" w:pos="720"/>
+        </w:tabs>
+        <w:ind w:left="720" w:hanging="360"/>
+      </w:pPr>
+      <w:rPr>
+        <w:rFonts w:ascii="Symbol" w:hAnsi="Symbol" w:hint="default"/>
+        <w:sz w:val="20"/>
+      </w:rPr>
+    </w:lvl>
+    <w:lvl w:ilvl="1" w:tentative="1">
+      <w:start w:val="1"/>
+      <w:numFmt w:val="bullet"/>
+      <w:lvlText w:val="o"/>
+      <w:lvlJc w:val="left"/>
+      <w:pPr>
+        <w:tabs>
+          <w:tab w:val="num" w:pos="1440"/>
+        </w:tabs>
+        <w:ind w:left="1440" w:hanging="360"/>
+      </w:pPr>
+      <w:rPr>
+        <w:rFonts w:ascii="Courier New" w:hAnsi="Courier New" w:hint="default"/>
+        <w:sz w:val="20"/>
+      </w:rPr>
+    </w:lvl>
+    <w:lvl w:ilvl="2" w:tentative="1">
+      <w:start w:val="1"/>
+      <w:numFmt w:val="bullet"/>
+      <w:lvlText w:val=""/>
+      <w:lvlJc w:val="left"/>
+      <w:pPr>
+        <w:tabs>
+          <w:tab w:val="num" w:pos="2160"/>
+        </w:tabs>
+        <w:ind w:left="2160" w:hanging="360"/>
+      </w:pPr>
+      <w:rPr>
+        <w:rFonts w:ascii="Wingdings" w:hAnsi="Wingdings" w:hint="default"/>
+        <w:sz w:val="20"/>
+      </w:rPr>
+    </w:lvl>
+    <w:lvl w:ilvl="3" w:tentative="1">
+      <w:start w:val="1"/>
+      <w:numFmt w:val="bullet"/>
+      <w:lvlText w:val=""/>
+      <w:lvlJc w:val="left"/>
+      <w:pPr>
+        <w:tabs>
+          <w:tab w:val="num" w:pos="2880"/>
+        </w:tabs>
+        <w:ind w:left="2880" w:hanging="360"/>
+      </w:pPr>
+      <w:rPr>
+        <w:rFonts w:ascii="Wingdings" w:hAnsi="Wingdings" w:hint="default"/>
+        <w:sz w:val="20"/>
+      </w:rPr>
+    </w:lvl>
+    <w:lvl w:ilvl="4" w:tentative="1">
+      <w:start w:val="1"/>
+      <w:numFmt w:val="bullet"/>
+      <w:lvlText w:val=""/>
+      <w:lvlJc w:val="left"/>
+      <w:pPr>
+        <w:tabs>
+          <w:tab w:val="num" w:pos="3600"/>
+        </w:tabs>
+        <w:ind w:left="3600" w:hanging="360"/>
+      </w:pPr>
+      <w:rPr>
+        <w:rFonts w:ascii="Wingdings" w:hAnsi="Wingdings" w:hint="default"/>
+        <w:sz w:val="20"/>
+      </w:rPr>
+    </w:lvl>
+    <w:lvl w:ilvl="5" w:tentative="1">
+      <w:start w:val="1"/>
+      <w:numFmt w:val="bullet"/>
+      <w:lvlText w:val=""/>
+      <w:lvlJc w:val="left"/>
+      <w:pPr>
+        <w:tabs>
+          <w:tab w:val="num" w:pos="4320"/>
+        </w:tabs>
+        <w:ind w:left="4320" w:hanging="360"/>
+      </w:pPr>
+      <w:rPr>
+        <w:rFonts w:ascii="Wingdings" w:hAnsi="Wingdings" w:hint="default"/>
+        <w:sz w:val="20"/>
+      </w:rPr>
+    </w:lvl>
+    <w:lvl w:ilvl="6" w:tentative="1">
+      <w:start w:val="1"/>
+      <w:numFmt w:val="bullet"/>
+      <w:lvlText w:val=""/>
+      <w:lvlJc w:val="left"/>
+      <w:pPr>
+        <w:tabs>
+          <w:tab w:val="num" w:pos="5040"/>
+        </w:tabs>
+        <w:ind w:left="5040" w:hanging="360"/>
+      </w:pPr>
+      <w:rPr>
+        <w:rFonts w:ascii="Wingdings" w:hAnsi="Wingdings" w:hint="default"/>
+        <w:sz w:val="20"/>
+      </w:rPr>
+    </w:lvl>
+    <w:lvl w:ilvl="7" w:tentative="1">
+      <w:start w:val="1"/>
+      <w:numFmt w:val="bullet"/>
+      <w:lvlText w:val=""/>
+      <w:lvlJc w:val="left"/>
+      <w:pPr>
+        <w:tabs>
+          <w:tab w:val="num" w:pos="5760"/>
+        </w:tabs>
+        <w:ind w:left="5760" w:hanging="360"/>
+      </w:pPr>
+      <w:rPr>
+        <w:rFonts w:ascii="Wingdings" w:hAnsi="Wingdings" w:hint="default"/>
+        <w:sz w:val="20"/>
+      </w:rPr>
+    </w:lvl>
+    <w:lvl w:ilvl="8" w:tentative="1">
+      <w:start w:val="1"/>
+      <w:numFmt w:val="bullet"/>
+      <w:lvlText w:val=""/>
+      <w:lvlJc w:val="left"/>
+      <w:pPr>
+        <w:tabs>
+          <w:tab w:val="num" w:pos="6480"/>
+        </w:tabs>
+        <w:ind w:left="6480" w:hanging="360"/>
+      </w:pPr>
+      <w:rPr>
+        <w:rFonts w:ascii="Wingdings" w:hAnsi="Wingdings" w:hint="default"/>
+        <w:sz w:val="20"/>
+      </w:rPr>
+    </w:lvl>
+  </w:abstractNum>
+  <w:abstractNum w:abstractNumId="6">
+    <w:nsid w:val="4CF34055"/>
+    <w:multiLevelType w:val="multilevel"/>
+    <w:tmpl w:val="F87430B8"/>
+    <w:lvl w:ilvl="0">
+      <w:start w:val="1"/>
+      <w:numFmt w:val="bullet"/>
+      <w:lvlText w:val=""/>
+      <w:lvlJc w:val="left"/>
+      <w:pPr>
+        <w:tabs>
+          <w:tab w:val="num" w:pos="720"/>
+        </w:tabs>
+        <w:ind w:left="720" w:hanging="360"/>
+      </w:pPr>
+      <w:rPr>
+        <w:rFonts w:ascii="Symbol" w:hAnsi="Symbol" w:hint="default"/>
+        <w:sz w:val="20"/>
+      </w:rPr>
+    </w:lvl>
+    <w:lvl w:ilvl="1" w:tentative="1">
+      <w:start w:val="1"/>
+      <w:numFmt w:val="bullet"/>
+      <w:lvlText w:val="o"/>
+      <w:lvlJc w:val="left"/>
+      <w:pPr>
+        <w:tabs>
+          <w:tab w:val="num" w:pos="1440"/>
+        </w:tabs>
+        <w:ind w:left="1440" w:hanging="360"/>
+      </w:pPr>
+      <w:rPr>
+        <w:rFonts w:ascii="Courier New" w:hAnsi="Courier New" w:hint="default"/>
+        <w:sz w:val="20"/>
+      </w:rPr>
+    </w:lvl>
+    <w:lvl w:ilvl="2" w:tentative="1">
+      <w:start w:val="1"/>
+      <w:numFmt w:val="bullet"/>
+      <w:lvlText w:val=""/>
+      <w:lvlJc w:val="left"/>
+      <w:pPr>
+        <w:tabs>
+          <w:tab w:val="num" w:pos="2160"/>
+        </w:tabs>
+        <w:ind w:left="2160" w:hanging="360"/>
+      </w:pPr>
+      <w:rPr>
+        <w:rFonts w:ascii="Wingdings" w:hAnsi="Wingdings" w:hint="default"/>
+        <w:sz w:val="20"/>
+      </w:rPr>
+    </w:lvl>
+    <w:lvl w:ilvl="3" w:tentative="1">
+      <w:start w:val="1"/>
+      <w:numFmt w:val="bullet"/>
+      <w:lvlText w:val=""/>
+      <w:lvlJc w:val="left"/>
+      <w:pPr>
+        <w:tabs>
+          <w:tab w:val="num" w:pos="2880"/>
+        </w:tabs>
+        <w:ind w:left="2880" w:hanging="360"/>
+      </w:pPr>
+      <w:rPr>
+        <w:rFonts w:ascii="Wingdings" w:hAnsi="Wingdings" w:hint="default"/>
+        <w:sz w:val="20"/>
+      </w:rPr>
+    </w:lvl>
+    <w:lvl w:ilvl="4" w:tentative="1">
+      <w:start w:val="1"/>
+      <w:numFmt w:val="bullet"/>
+      <w:lvlText w:val=""/>
+      <w:lvlJc w:val="left"/>
+      <w:pPr>
+        <w:tabs>
+          <w:tab w:val="num" w:pos="3600"/>
+        </w:tabs>
+        <w:ind w:left="3600" w:hanging="360"/>
+      </w:pPr>
+      <w:rPr>
+        <w:rFonts w:ascii="Wingdings" w:hAnsi="Wingdings" w:hint="default"/>
+        <w:sz w:val="20"/>
+      </w:rPr>
+    </w:lvl>
+    <w:lvl w:ilvl="5" w:tentative="1">
+      <w:start w:val="1"/>
+      <w:numFmt w:val="bullet"/>
+      <w:lvlText w:val=""/>
+      <w:lvlJc w:val="left"/>
+      <w:pPr>
+        <w:tabs>
+          <w:tab w:val="num" w:pos="4320"/>
+        </w:tabs>
+        <w:ind w:left="4320" w:hanging="360"/>
+      </w:pPr>
+      <w:rPr>
+        <w:rFonts w:ascii="Wingdings" w:hAnsi="Wingdings" w:hint="default"/>
+        <w:sz w:val="20"/>
+      </w:rPr>
+    </w:lvl>
+    <w:lvl w:ilvl="6" w:tentative="1">
+      <w:start w:val="1"/>
+      <w:numFmt w:val="bullet"/>
+      <w:lvlText w:val=""/>
+      <w:lvlJc w:val="left"/>
+      <w:pPr>
+        <w:tabs>
+          <w:tab w:val="num" w:pos="5040"/>
+        </w:tabs>
+        <w:ind w:left="5040" w:hanging="360"/>
+      </w:pPr>
+      <w:rPr>
+        <w:rFonts w:ascii="Wingdings" w:hAnsi="Wingdings" w:hint="default"/>
+        <w:sz w:val="20"/>
+      </w:rPr>
+    </w:lvl>
+    <w:lvl w:ilvl="7" w:tentative="1">
+      <w:start w:val="1"/>
+      <w:numFmt w:val="bullet"/>
+      <w:lvlText w:val=""/>
+      <w:lvlJc w:val="left"/>
+      <w:pPr>
+        <w:tabs>
+          <w:tab w:val="num" w:pos="5760"/>
+        </w:tabs>
+        <w:ind w:left="5760" w:hanging="360"/>
+      </w:pPr>
+      <w:rPr>
+        <w:rFonts w:ascii="Wingdings" w:hAnsi="Wingdings" w:hint="default"/>
+        <w:sz w:val="20"/>
+      </w:rPr>
+    </w:lvl>
+    <w:lvl w:ilvl="8" w:tentative="1">
+      <w:start w:val="1"/>
+      <w:numFmt w:val="bullet"/>
+      <w:lvlText w:val=""/>
+      <w:lvlJc w:val="left"/>
+      <w:pPr>
+        <w:tabs>
+          <w:tab w:val="num" w:pos="6480"/>
+        </w:tabs>
+        <w:ind w:left="6480" w:hanging="360"/>
+      </w:pPr>
+      <w:rPr>
+        <w:rFonts w:ascii="Wingdings" w:hAnsi="Wingdings" w:hint="default"/>
+        <w:sz w:val="20"/>
+      </w:rPr>
+    </w:lvl>
+  </w:abstractNum>
+  <w:abstractNum w:abstractNumId="7">
     <w:nsid w:val="4F0A03DB"/>
     <w:multiLevelType w:val="multilevel"/>
     <w:tmpl w:val="27BCAC56"/>
@@ -2736,7 +3731,156 @@
       </w:rPr>
     </w:lvl>
   </w:abstractNum>
-  <w:abstractNum w:abstractNumId="4">
+  <w:abstractNum w:abstractNumId="8">
+    <w:nsid w:val="68930E36"/>
+    <w:multiLevelType w:val="multilevel"/>
+    <w:tmpl w:val="F87430B8"/>
+    <w:lvl w:ilvl="0">
+      <w:start w:val="1"/>
+      <w:numFmt w:val="bullet"/>
+      <w:lvlText w:val=""/>
+      <w:lvlJc w:val="left"/>
+      <w:pPr>
+        <w:tabs>
+          <w:tab w:val="num" w:pos="720"/>
+        </w:tabs>
+        <w:ind w:left="720" w:hanging="360"/>
+      </w:pPr>
+      <w:rPr>
+        <w:rFonts w:ascii="Symbol" w:hAnsi="Symbol" w:hint="default"/>
+        <w:sz w:val="20"/>
+      </w:rPr>
+    </w:lvl>
+    <w:lvl w:ilvl="1" w:tentative="1">
+      <w:start w:val="1"/>
+      <w:numFmt w:val="bullet"/>
+      <w:lvlText w:val="o"/>
+      <w:lvlJc w:val="left"/>
+      <w:pPr>
+        <w:tabs>
+          <w:tab w:val="num" w:pos="1440"/>
+        </w:tabs>
+        <w:ind w:left="1440" w:hanging="360"/>
+      </w:pPr>
+      <w:rPr>
+        <w:rFonts w:ascii="Courier New" w:hAnsi="Courier New" w:hint="default"/>
+        <w:sz w:val="20"/>
+      </w:rPr>
+    </w:lvl>
+    <w:lvl w:ilvl="2" w:tentative="1">
+      <w:start w:val="1"/>
+      <w:numFmt w:val="bullet"/>
+      <w:lvlText w:val=""/>
+      <w:lvlJc w:val="left"/>
+      <w:pPr>
+        <w:tabs>
+          <w:tab w:val="num" w:pos="2160"/>
+        </w:tabs>
+        <w:ind w:left="2160" w:hanging="360"/>
+      </w:pPr>
+      <w:rPr>
+        <w:rFonts w:ascii="Wingdings" w:hAnsi="Wingdings" w:hint="default"/>
+        <w:sz w:val="20"/>
+      </w:rPr>
+    </w:lvl>
+    <w:lvl w:ilvl="3" w:tentative="1">
+      <w:start w:val="1"/>
+      <w:numFmt w:val="bullet"/>
+      <w:lvlText w:val=""/>
+      <w:lvlJc w:val="left"/>
+      <w:pPr>
+        <w:tabs>
+          <w:tab w:val="num" w:pos="2880"/>
+        </w:tabs>
+        <w:ind w:left="2880" w:hanging="360"/>
+      </w:pPr>
+      <w:rPr>
+        <w:rFonts w:ascii="Wingdings" w:hAnsi="Wingdings" w:hint="default"/>
+        <w:sz w:val="20"/>
+      </w:rPr>
+    </w:lvl>
+    <w:lvl w:ilvl="4" w:tentative="1">
+      <w:start w:val="1"/>
+      <w:numFmt w:val="bullet"/>
+      <w:lvlText w:val=""/>
+      <w:lvlJc w:val="left"/>
+      <w:pPr>
+        <w:tabs>
+          <w:tab w:val="num" w:pos="3600"/>
+        </w:tabs>
+        <w:ind w:left="3600" w:hanging="360"/>
+      </w:pPr>
+      <w:rPr>
+        <w:rFonts w:ascii="Wingdings" w:hAnsi="Wingdings" w:hint="default"/>
+        <w:sz w:val="20"/>
+      </w:rPr>
+    </w:lvl>
+    <w:lvl w:ilvl="5" w:tentative="1">
+      <w:start w:val="1"/>
+      <w:numFmt w:val="bullet"/>
+      <w:lvlText w:val=""/>
+      <w:lvlJc w:val="left"/>
+      <w:pPr>
+        <w:tabs>
+          <w:tab w:val="num" w:pos="4320"/>
+        </w:tabs>
+        <w:ind w:left="4320" w:hanging="360"/>
+      </w:pPr>
+      <w:rPr>
+        <w:rFonts w:ascii="Wingdings" w:hAnsi="Wingdings" w:hint="default"/>
+        <w:sz w:val="20"/>
+      </w:rPr>
+    </w:lvl>
+    <w:lvl w:ilvl="6" w:tentative="1">
+      <w:start w:val="1"/>
+      <w:numFmt w:val="bullet"/>
+      <w:lvlText w:val=""/>
+      <w:lvlJc w:val="left"/>
+      <w:pPr>
+        <w:tabs>
+          <w:tab w:val="num" w:pos="5040"/>
+        </w:tabs>
+        <w:ind w:left="5040" w:hanging="360"/>
+      </w:pPr>
+      <w:rPr>
+        <w:rFonts w:ascii="Wingdings" w:hAnsi="Wingdings" w:hint="default"/>
+        <w:sz w:val="20"/>
+      </w:rPr>
+    </w:lvl>
+    <w:lvl w:ilvl="7" w:tentative="1">
+      <w:start w:val="1"/>
+      <w:numFmt w:val="bullet"/>
+      <w:lvlText w:val=""/>
+      <w:lvlJc w:val="left"/>
+      <w:pPr>
+        <w:tabs>
+          <w:tab w:val="num" w:pos="5760"/>
+        </w:tabs>
+        <w:ind w:left="5760" w:hanging="360"/>
+      </w:pPr>
+      <w:rPr>
+        <w:rFonts w:ascii="Wingdings" w:hAnsi="Wingdings" w:hint="default"/>
+        <w:sz w:val="20"/>
+      </w:rPr>
+    </w:lvl>
+    <w:lvl w:ilvl="8" w:tentative="1">
+      <w:start w:val="1"/>
+      <w:numFmt w:val="bullet"/>
+      <w:lvlText w:val=""/>
+      <w:lvlJc w:val="left"/>
+      <w:pPr>
+        <w:tabs>
+          <w:tab w:val="num" w:pos="6480"/>
+        </w:tabs>
+        <w:ind w:left="6480" w:hanging="360"/>
+      </w:pPr>
+      <w:rPr>
+        <w:rFonts w:ascii="Wingdings" w:hAnsi="Wingdings" w:hint="default"/>
+        <w:sz w:val="20"/>
+      </w:rPr>
+    </w:lvl>
+  </w:abstractNum>
+  <w:abstractNum w:abstractNumId="9">
     <w:nsid w:val="719355E3"/>
     <w:multiLevelType w:val="multilevel"/>
     <w:tmpl w:val="502E8238"/>
@@ -2885,7 +4029,7 @@
       </w:rPr>
     </w:lvl>
   </w:abstractNum>
-  <w:abstractNum w:abstractNumId="5">
+  <w:abstractNum w:abstractNumId="10">
     <w:nsid w:val="73E14786"/>
     <w:multiLevelType w:val="multilevel"/>
     <w:tmpl w:val="6AE0A13C"/>
@@ -3035,22 +4179,37 @@
     </w:lvl>
   </w:abstractNum>
   <w:num w:numId="1">
+    <w:abstractNumId w:val="3"/>
+  </w:num>
+  <w:num w:numId="2">
+    <w:abstractNumId w:val="4"/>
+  </w:num>
+  <w:num w:numId="3">
+    <w:abstractNumId w:val="7"/>
+  </w:num>
+  <w:num w:numId="4">
+    <w:abstractNumId w:val="10"/>
+  </w:num>
+  <w:num w:numId="5">
+    <w:abstractNumId w:val="9"/>
+  </w:num>
+  <w:num w:numId="6">
+    <w:abstractNumId w:val="2"/>
+  </w:num>
+  <w:num w:numId="7">
+    <w:abstractNumId w:val="8"/>
+  </w:num>
+  <w:num w:numId="8">
+    <w:abstractNumId w:val="5"/>
+  </w:num>
+  <w:num w:numId="9">
+    <w:abstractNumId w:val="0"/>
+  </w:num>
+  <w:num w:numId="10">
     <w:abstractNumId w:val="1"/>
   </w:num>
-  <w:num w:numId="2">
-    <w:abstractNumId w:val="2"/>
-  </w:num>
-  <w:num w:numId="3">
-    <w:abstractNumId w:val="3"/>
-  </w:num>
-  <w:num w:numId="4">
-    <w:abstractNumId w:val="5"/>
-  </w:num>
-  <w:num w:numId="5">
-    <w:abstractNumId w:val="4"/>
-  </w:num>
-  <w:num w:numId="6">
-    <w:abstractNumId w:val="0"/>
+  <w:num w:numId="11">
+    <w:abstractNumId w:val="6"/>
   </w:num>
 </w:numbering>
 </file>
@@ -3610,6 +4769,17 @@
       <w:u w:val="single"/>
     </w:rPr>
   </w:style>
+  <w:style w:type="paragraph" w:styleId="ListParagraph">
+    <w:name w:val="List Paragraph"/>
+    <w:basedOn w:val="Normal"/>
+    <w:uiPriority w:val="34"/>
+    <w:qFormat/>
+    <w:rsid w:val="006B631A"/>
+    <w:pPr>
+      <w:ind w:left="720"/>
+      <w:contextualSpacing/>
+    </w:pPr>
+  </w:style>
 </w:styles>
 </file>
 

</xml_diff>